<commit_message>
Added Second Half of Research Project. Fixed Code.
</commit_message>
<xml_diff>
--- a/CIS 4900 - Report.docx
+++ b/CIS 4900 - Report.docx
@@ -675,7 +675,7 @@
       <w:r>
         <w:rPr>
           <w:noProof/>
-          <w:lang w:eastAsia="en-CA"/>
+          <w:lang w:eastAsia="en-CA" w:bidi="ar-SA"/>
         </w:rPr>
         <mc:AlternateContent>
           <mc:Choice Requires="wps">
@@ -1848,7 +1848,6 @@
     <w:p>
       <w:pPr>
         <w:rPr>
-          <w:rStyle w:val="Normal"/>
           <w:rFonts w:ascii="Times New Roman" w:hAnsi="Times New Roman" w:cs="Times New Roman"/>
           <w:noProof/>
           <w:lang w:eastAsia="en-CA" w:bidi="ar-SA"/>
@@ -1911,7 +1910,6 @@
       </w:r>
       <w:r>
         <w:rPr>
-          <w:rStyle w:val="Normal"/>
           <w:rFonts w:ascii="Times New Roman" w:eastAsia="Times New Roman" w:hAnsi="Times New Roman" w:cs="Times New Roman"/>
           <w:snapToGrid w:val="0"/>
           <w:color w:val="000000"/>
@@ -1984,7 +1982,6 @@
     <w:p>
       <w:pPr>
         <w:rPr>
-          <w:rStyle w:val="Normal"/>
           <w:rFonts w:ascii="Times New Roman" w:eastAsia="Times New Roman" w:hAnsi="Times New Roman" w:cs="Times New Roman"/>
           <w:snapToGrid w:val="0"/>
           <w:color w:val="000000"/>
@@ -2001,7 +1998,6 @@
     <w:p>
       <w:pPr>
         <w:rPr>
-          <w:rStyle w:val="Normal"/>
           <w:rFonts w:ascii="Times New Roman" w:eastAsia="Times New Roman" w:hAnsi="Times New Roman" w:cs="Times New Roman"/>
           <w:snapToGrid w:val="0"/>
           <w:color w:val="000000"/>
@@ -2018,7 +2014,6 @@
     <w:p>
       <w:pPr>
         <w:rPr>
-          <w:rStyle w:val="Normal"/>
           <w:rFonts w:ascii="Times New Roman" w:eastAsia="Times New Roman" w:hAnsi="Times New Roman" w:cs="Times New Roman"/>
           <w:snapToGrid w:val="0"/>
           <w:color w:val="000000"/>
@@ -2035,7 +2030,6 @@
     <w:p>
       <w:pPr>
         <w:rPr>
-          <w:rStyle w:val="Normal"/>
           <w:rFonts w:ascii="Times New Roman" w:eastAsia="Times New Roman" w:hAnsi="Times New Roman" w:cs="Times New Roman"/>
           <w:snapToGrid w:val="0"/>
           <w:color w:val="000000"/>
@@ -2052,7 +2046,6 @@
     <w:p>
       <w:pPr>
         <w:rPr>
-          <w:rStyle w:val="Normal"/>
           <w:rFonts w:ascii="Times New Roman" w:eastAsia="Times New Roman" w:hAnsi="Times New Roman" w:cs="Times New Roman"/>
           <w:snapToGrid w:val="0"/>
           <w:color w:val="000000"/>
@@ -2069,7 +2062,6 @@
     <w:p>
       <w:pPr>
         <w:rPr>
-          <w:rStyle w:val="Normal"/>
           <w:rFonts w:ascii="Times New Roman" w:eastAsia="Times New Roman" w:hAnsi="Times New Roman" w:cs="Times New Roman"/>
           <w:snapToGrid w:val="0"/>
           <w:color w:val="000000"/>
@@ -2086,7 +2078,6 @@
     <w:p>
       <w:pPr>
         <w:rPr>
-          <w:rStyle w:val="Normal"/>
           <w:rFonts w:ascii="Times New Roman" w:eastAsia="Times New Roman" w:hAnsi="Times New Roman" w:cs="Times New Roman"/>
           <w:snapToGrid w:val="0"/>
           <w:color w:val="000000"/>
@@ -2193,7 +2184,6 @@
     <w:p>
       <w:pPr>
         <w:rPr>
-          <w:rStyle w:val="Normal"/>
           <w:rFonts w:ascii="Times New Roman" w:hAnsi="Times New Roman" w:cs="Times New Roman"/>
           <w:noProof/>
           <w:lang w:eastAsia="en-CA" w:bidi="ar-SA"/>
@@ -2256,7 +2246,6 @@
       </w:r>
       <w:r>
         <w:rPr>
-          <w:rStyle w:val="Normal"/>
           <w:rFonts w:ascii="Times New Roman" w:eastAsia="Times New Roman" w:hAnsi="Times New Roman" w:cs="Times New Roman"/>
           <w:snapToGrid w:val="0"/>
           <w:color w:val="000000"/>
@@ -2336,7 +2325,6 @@
       <w:proofErr w:type="gramStart"/>
       <w:r>
         <w:rPr>
-          <w:rStyle w:val="Normal"/>
           <w:rFonts w:ascii="Times New Roman" w:eastAsia="Times New Roman" w:hAnsi="Times New Roman" w:cs="Times New Roman"/>
           <w:snapToGrid w:val="0"/>
           <w:color w:val="000000"/>
@@ -3942,7 +3930,6 @@
       </w:r>
       <w:r>
         <w:rPr>
-          <w:rStyle w:val="Normal"/>
           <w:rFonts w:ascii="Times New Roman" w:eastAsia="Times New Roman" w:hAnsi="Times New Roman" w:cs="Times New Roman"/>
           <w:snapToGrid w:val="0"/>
           <w:color w:val="000000"/>
@@ -4978,6 +4965,1740 @@
     <w:p>
       <w:pPr>
         <w:rPr>
+          <w:rStyle w:val="Hyperlink"/>
+          <w:rFonts w:ascii="Times New Roman" w:hAnsi="Times New Roman" w:cs="Times New Roman"/>
+          <w:color w:val="auto"/>
+          <w:u w:val="none"/>
+        </w:rPr>
+      </w:pPr>
+      <w:r>
+        <w:rPr>
+          <w:rStyle w:val="Hyperlink"/>
+          <w:rFonts w:ascii="Times New Roman" w:hAnsi="Times New Roman" w:cs="Times New Roman"/>
+          <w:b/>
+          <w:color w:val="auto"/>
+          <w:u w:val="none"/>
+        </w:rPr>
+        <w:lastRenderedPageBreak/>
+        <w:t>Moving Forward</w:t>
+      </w:r>
+    </w:p>
+    <w:p>
+      <w:pPr>
+        <w:ind w:firstLine="720"/>
+        <w:rPr>
+          <w:rStyle w:val="Hyperlink"/>
+          <w:rFonts w:ascii="Times New Roman" w:hAnsi="Times New Roman" w:cs="Times New Roman"/>
+          <w:color w:val="auto"/>
+          <w:u w:val="none"/>
+        </w:rPr>
+      </w:pPr>
+      <w:r>
+        <w:rPr>
+          <w:rStyle w:val="Hyperlink"/>
+          <w:rFonts w:ascii="Times New Roman" w:hAnsi="Times New Roman" w:cs="Times New Roman"/>
+          <w:color w:val="auto"/>
+          <w:u w:val="none"/>
+        </w:rPr>
+        <w:t>As mentioned before, the initial scope of this project was to investigate, using various algorithms and computational metrics, the patterns associated with proteins</w:t>
+      </w:r>
+      <w:r>
+        <w:rPr>
+          <w:rStyle w:val="Hyperlink"/>
+          <w:rFonts w:ascii="Times New Roman" w:hAnsi="Times New Roman" w:cs="Times New Roman"/>
+          <w:color w:val="auto"/>
+          <w:u w:val="none"/>
+        </w:rPr>
+        <w:t>. The initial part of this project as outlined above used existing techniques to relate their mathematical analytics such as dihedral angles and their primary sequence to their form and function. It was determined that patterns do exist in proteins, and determining these patterns are vital parts of aiding in further analysis of their secondary structure.</w:t>
+      </w:r>
+    </w:p>
+    <w:p>
+      <w:pPr>
+        <w:ind w:firstLine="810"/>
+        <w:rPr>
+          <w:rStyle w:val="Hyperlink"/>
+          <w:rFonts w:ascii="Times New Roman" w:hAnsi="Times New Roman" w:cs="Times New Roman"/>
+          <w:color w:val="auto"/>
+          <w:u w:val="none"/>
+        </w:rPr>
+      </w:pPr>
+      <w:r>
+        <w:rPr>
+          <w:rStyle w:val="Hyperlink"/>
+          <w:rFonts w:ascii="Times New Roman" w:hAnsi="Times New Roman" w:cs="Times New Roman"/>
+          <w:color w:val="auto"/>
+          <w:u w:val="none"/>
+        </w:rPr>
+        <w:t>However, as we moved forward in the project</w:t>
+      </w:r>
+      <w:r>
+        <w:rPr>
+          <w:rStyle w:val="Hyperlink"/>
+          <w:rFonts w:ascii="Times New Roman" w:hAnsi="Times New Roman" w:cs="Times New Roman"/>
+          <w:color w:val="auto"/>
+          <w:u w:val="none"/>
+        </w:rPr>
+        <w:t>,</w:t>
+      </w:r>
+      <w:r>
+        <w:rPr>
+          <w:rStyle w:val="Hyperlink"/>
+          <w:rFonts w:ascii="Times New Roman" w:hAnsi="Times New Roman" w:cs="Times New Roman"/>
+          <w:color w:val="auto"/>
+          <w:u w:val="none"/>
+        </w:rPr>
+        <w:t xml:space="preserve"> we began to look for a problem to apply these analytical tools</w:t>
+      </w:r>
+      <w:r>
+        <w:rPr>
+          <w:rStyle w:val="Hyperlink"/>
+          <w:rFonts w:ascii="Times New Roman" w:hAnsi="Times New Roman" w:cs="Times New Roman"/>
+          <w:color w:val="auto"/>
+          <w:u w:val="none"/>
+        </w:rPr>
+        <w:t xml:space="preserve"> to structure prediction. </w:t>
+      </w:r>
+      <w:r>
+        <w:rPr>
+          <w:rStyle w:val="Hyperlink"/>
+          <w:rFonts w:ascii="Times New Roman" w:hAnsi="Times New Roman" w:cs="Times New Roman"/>
+          <w:color w:val="auto"/>
+          <w:u w:val="none"/>
+        </w:rPr>
+        <w:t>Currently, there are various algorithms and techniques used to identify secondary structures from their primary sequence. An example of this would be the Chou-</w:t>
+      </w:r>
+      <w:proofErr w:type="spellStart"/>
+      <w:r>
+        <w:rPr>
+          <w:rStyle w:val="Hyperlink"/>
+          <w:rFonts w:ascii="Times New Roman" w:hAnsi="Times New Roman" w:cs="Times New Roman"/>
+          <w:color w:val="auto"/>
+          <w:u w:val="none"/>
+        </w:rPr>
+        <w:t>Fasman</w:t>
+      </w:r>
+      <w:proofErr w:type="spellEnd"/>
+      <w:r>
+        <w:rPr>
+          <w:rStyle w:val="Hyperlink"/>
+          <w:rFonts w:ascii="Times New Roman" w:hAnsi="Times New Roman" w:cs="Times New Roman"/>
+          <w:color w:val="auto"/>
+          <w:u w:val="none"/>
+        </w:rPr>
+        <w:t xml:space="preserve"> method developed in the 1970s; an empirical technique that looks at the relative frequencies of each amino acid present in α-helices, β-sheets, and turns to predict the probability </w:t>
+      </w:r>
+      <w:r>
+        <w:rPr>
+          <w:rStyle w:val="Hyperlink"/>
+          <w:rFonts w:ascii="Times New Roman" w:hAnsi="Times New Roman" w:cs="Times New Roman"/>
+          <w:color w:val="auto"/>
+          <w:u w:val="none"/>
+        </w:rPr>
+        <w:t xml:space="preserve">that a </w:t>
+      </w:r>
+      <w:r>
+        <w:rPr>
+          <w:rStyle w:val="Hyperlink"/>
+          <w:rFonts w:ascii="Times New Roman" w:hAnsi="Times New Roman" w:cs="Times New Roman"/>
+          <w:color w:val="auto"/>
+          <w:u w:val="none"/>
+        </w:rPr>
+        <w:t>se</w:t>
+      </w:r>
+      <w:r>
+        <w:rPr>
+          <w:rStyle w:val="Hyperlink"/>
+          <w:rFonts w:ascii="Times New Roman" w:hAnsi="Times New Roman" w:cs="Times New Roman"/>
+          <w:color w:val="auto"/>
+          <w:u w:val="none"/>
+        </w:rPr>
+        <w:t>quence will form into one of tho</w:t>
+      </w:r>
+      <w:r>
+        <w:rPr>
+          <w:rStyle w:val="Hyperlink"/>
+          <w:rFonts w:ascii="Times New Roman" w:hAnsi="Times New Roman" w:cs="Times New Roman"/>
+          <w:color w:val="auto"/>
+          <w:u w:val="none"/>
+        </w:rPr>
+        <w:t xml:space="preserve">se structures. More recent techniques involve the use of machine learning to analyze larger sets of data such as the chemical properties, genetic frequencies like </w:t>
+      </w:r>
+      <w:proofErr w:type="spellStart"/>
+      <w:r>
+        <w:rPr>
+          <w:rStyle w:val="Hyperlink"/>
+          <w:rFonts w:ascii="Times New Roman" w:hAnsi="Times New Roman" w:cs="Times New Roman"/>
+          <w:color w:val="auto"/>
+          <w:u w:val="none"/>
+        </w:rPr>
+        <w:t>transversions</w:t>
+      </w:r>
+      <w:proofErr w:type="spellEnd"/>
+      <w:r>
+        <w:rPr>
+          <w:rStyle w:val="Hyperlink"/>
+          <w:rFonts w:ascii="Times New Roman" w:hAnsi="Times New Roman" w:cs="Times New Roman"/>
+          <w:color w:val="auto"/>
+          <w:u w:val="none"/>
+        </w:rPr>
+        <w:t xml:space="preserve"> and transitions, and nucleotide frequencies to combine multiple properties and give a more accurate prediction.</w:t>
+      </w:r>
+      <w:r>
+        <w:rPr>
+          <w:rStyle w:val="Hyperlink"/>
+          <w:rFonts w:ascii="Times New Roman" w:hAnsi="Times New Roman" w:cs="Times New Roman"/>
+          <w:color w:val="auto"/>
+          <w:u w:val="none"/>
+        </w:rPr>
+        <w:t xml:space="preserve"> An example of these techniques can be found using the Bioinformatics Resource Portal, </w:t>
+      </w:r>
+      <w:proofErr w:type="spellStart"/>
+      <w:r>
+        <w:rPr>
+          <w:rStyle w:val="Hyperlink"/>
+          <w:rFonts w:ascii="Times New Roman" w:hAnsi="Times New Roman" w:cs="Times New Roman"/>
+          <w:color w:val="auto"/>
+          <w:u w:val="none"/>
+        </w:rPr>
+        <w:t>ExPASy</w:t>
+      </w:r>
+      <w:proofErr w:type="spellEnd"/>
+      <w:r>
+        <w:rPr>
+          <w:rStyle w:val="Hyperlink"/>
+          <w:rFonts w:ascii="Times New Roman" w:hAnsi="Times New Roman" w:cs="Times New Roman"/>
+          <w:color w:val="auto"/>
+          <w:u w:val="none"/>
+        </w:rPr>
+        <w:t xml:space="preserve"> (</w:t>
+      </w:r>
+      <w:hyperlink r:id="rId28" w:history="1">
+        <w:r>
+          <w:rPr>
+            <w:rStyle w:val="Hyperlink"/>
+            <w:rFonts w:ascii="Times New Roman" w:hAnsi="Times New Roman" w:cs="Times New Roman"/>
+          </w:rPr>
+          <w:t>http://www.expasy.org/</w:t>
+        </w:r>
+      </w:hyperlink>
+      <w:r>
+        <w:rPr>
+          <w:rStyle w:val="Hyperlink"/>
+          <w:rFonts w:ascii="Times New Roman" w:hAnsi="Times New Roman" w:cs="Times New Roman"/>
+          <w:color w:val="auto"/>
+          <w:u w:val="none"/>
+        </w:rPr>
+        <w:t>).</w:t>
+      </w:r>
+    </w:p>
+    <w:p>
+      <w:pPr>
+        <w:ind w:firstLine="810"/>
+        <w:rPr>
+          <w:rStyle w:val="Hyperlink"/>
+          <w:rFonts w:ascii="Times New Roman" w:hAnsi="Times New Roman" w:cs="Times New Roman"/>
+          <w:color w:val="auto"/>
+          <w:u w:val="none"/>
+        </w:rPr>
+      </w:pPr>
+      <w:r>
+        <w:rPr>
+          <w:rStyle w:val="Hyperlink"/>
+          <w:rFonts w:ascii="Times New Roman" w:hAnsi="Times New Roman" w:cs="Times New Roman"/>
+          <w:color w:val="auto"/>
+          <w:u w:val="none"/>
+        </w:rPr>
+        <w:t xml:space="preserve">Examining a large majority of these algorithms revealed that the main focus for most research have been largely focused on the three main secondary structures. Very few of these algorithms have sought to identify random coils which have been believed to contain no structural similarities and is a direct result of tertiary folding. However, these random coils are not as random as we believe, there is evidence that these coils can be predicted due to interactions between their amino acid side-chains directly causing low-energy conformations which suggests that on a statistical level can be predicted using their conformational entropy. </w:t>
+      </w:r>
+    </w:p>
+    <w:p>
+      <w:pPr>
+        <w:ind w:firstLine="810"/>
+        <w:rPr>
+          <w:rStyle w:val="Hyperlink"/>
+          <w:rFonts w:ascii="Times New Roman" w:hAnsi="Times New Roman" w:cs="Times New Roman"/>
+          <w:color w:val="auto"/>
+          <w:u w:val="none"/>
+        </w:rPr>
+      </w:pPr>
+      <w:r>
+        <w:rPr>
+          <w:rStyle w:val="Hyperlink"/>
+          <w:rFonts w:ascii="Times New Roman" w:hAnsi="Times New Roman" w:cs="Times New Roman"/>
+          <w:color w:val="auto"/>
+          <w:u w:val="none"/>
+        </w:rPr>
+        <w:t xml:space="preserve">Naturally, our interest began to focus towards these coils. Our initial observation was that these coils and loops could be predicted using the proper metrics. </w:t>
+      </w:r>
+      <w:r>
+        <w:rPr>
+          <w:rStyle w:val="Hyperlink"/>
+          <w:rFonts w:ascii="Times New Roman" w:hAnsi="Times New Roman" w:cs="Times New Roman"/>
+          <w:color w:val="auto"/>
+          <w:u w:val="none"/>
+        </w:rPr>
+        <w:t xml:space="preserve">As such </w:t>
+      </w:r>
+      <w:r>
+        <w:rPr>
+          <w:rStyle w:val="Hyperlink"/>
+          <w:rFonts w:ascii="Times New Roman" w:hAnsi="Times New Roman" w:cs="Times New Roman"/>
+          <w:color w:val="auto"/>
+          <w:u w:val="none"/>
+        </w:rPr>
+        <w:t>we</w:t>
+      </w:r>
+      <w:r>
+        <w:rPr>
+          <w:rStyle w:val="Hyperlink"/>
+          <w:rFonts w:ascii="Times New Roman" w:hAnsi="Times New Roman" w:cs="Times New Roman"/>
+          <w:color w:val="auto"/>
+          <w:u w:val="none"/>
+        </w:rPr>
+        <w:t xml:space="preserve"> began looking at ways to develop a new system of analyzing the secondary structures that had not been previously investigated. Previously, the majority of modelling techniques involved exa</w:t>
+      </w:r>
+      <w:r>
+        <w:rPr>
+          <w:rStyle w:val="Hyperlink"/>
+          <w:rFonts w:ascii="Times New Roman" w:hAnsi="Times New Roman" w:cs="Times New Roman"/>
+          <w:color w:val="auto"/>
+          <w:u w:val="none"/>
+        </w:rPr>
+        <w:t xml:space="preserve">mining specific amino acids, </w:t>
+      </w:r>
+      <w:r>
+        <w:rPr>
+          <w:rStyle w:val="Hyperlink"/>
+          <w:rFonts w:ascii="Times New Roman" w:hAnsi="Times New Roman" w:cs="Times New Roman"/>
+          <w:color w:val="auto"/>
+          <w:u w:val="none"/>
+        </w:rPr>
+        <w:t>their properties</w:t>
+      </w:r>
+      <w:r>
+        <w:rPr>
+          <w:rStyle w:val="Hyperlink"/>
+          <w:rFonts w:ascii="Times New Roman" w:hAnsi="Times New Roman" w:cs="Times New Roman"/>
+          <w:color w:val="auto"/>
+          <w:u w:val="none"/>
+        </w:rPr>
+        <w:t>, or their relation to their direct neighbour</w:t>
+      </w:r>
+      <w:r>
+        <w:rPr>
+          <w:rStyle w:val="Hyperlink"/>
+          <w:rFonts w:ascii="Times New Roman" w:hAnsi="Times New Roman" w:cs="Times New Roman"/>
+          <w:color w:val="auto"/>
+          <w:u w:val="none"/>
+        </w:rPr>
+        <w:t>. However, we believed that there could potentially be a way to examine these structures as an entire chain, rather than individual components.</w:t>
+      </w:r>
+      <w:r>
+        <w:rPr>
+          <w:rStyle w:val="Hyperlink"/>
+          <w:rFonts w:ascii="Times New Roman" w:hAnsi="Times New Roman" w:cs="Times New Roman"/>
+          <w:color w:val="auto"/>
+          <w:u w:val="none"/>
+        </w:rPr>
+        <w:t xml:space="preserve"> As such, our focus for the next portion of the project was to characterize a new system that will be used to examine secondary structures as a whole, which will then be used to gather larger data sets to analyze in order to determine if the above hypothesis was correct. Our primary goal was to develop a series of software tools that will aid in this analysis and flesh out the desired system through theoretical and practical means which will be discussed below. </w:t>
+      </w:r>
+    </w:p>
+    <w:p>
+      <w:pPr>
+        <w:rPr>
+          <w:rStyle w:val="Hyperlink"/>
+          <w:rFonts w:ascii="Times New Roman" w:hAnsi="Times New Roman" w:cs="Times New Roman"/>
+          <w:color w:val="auto"/>
+          <w:u w:val="none"/>
+        </w:rPr>
+      </w:pPr>
+    </w:p>
+    <w:p>
+      <w:pPr>
+        <w:rPr>
+          <w:rStyle w:val="Hyperlink"/>
+          <w:rFonts w:ascii="Times New Roman" w:hAnsi="Times New Roman" w:cs="Times New Roman"/>
+          <w:color w:val="auto"/>
+          <w:u w:val="none"/>
+        </w:rPr>
+      </w:pPr>
+      <w:r>
+        <w:rPr>
+          <w:rStyle w:val="Hyperlink"/>
+          <w:rFonts w:ascii="Times New Roman" w:hAnsi="Times New Roman" w:cs="Times New Roman"/>
+          <w:b/>
+          <w:color w:val="auto"/>
+          <w:u w:val="none"/>
+        </w:rPr>
+        <w:t>Developing New System</w:t>
+      </w:r>
+    </w:p>
+    <w:p>
+      <w:pPr>
+        <w:ind w:firstLine="720"/>
+        <w:rPr>
+          <w:rStyle w:val="Hyperlink"/>
+          <w:rFonts w:ascii="Times New Roman" w:hAnsi="Times New Roman" w:cs="Times New Roman"/>
+          <w:color w:val="auto"/>
+          <w:u w:val="none"/>
+        </w:rPr>
+      </w:pPr>
+      <w:r>
+        <w:rPr>
+          <w:rStyle w:val="Hyperlink"/>
+          <w:rFonts w:ascii="Times New Roman" w:hAnsi="Times New Roman" w:cs="Times New Roman"/>
+          <w:color w:val="auto"/>
+          <w:u w:val="none"/>
+        </w:rPr>
+        <w:t>Our approach with the new system was initially to determine how we could</w:t>
+      </w:r>
+      <w:r>
+        <w:rPr>
+          <w:rStyle w:val="Hyperlink"/>
+          <w:rFonts w:ascii="Times New Roman" w:hAnsi="Times New Roman" w:cs="Times New Roman"/>
+          <w:color w:val="auto"/>
+          <w:u w:val="none"/>
+        </w:rPr>
+        <w:t xml:space="preserve"> categorize an entire coil. Examining the beginning and end of a coil reveals the possibility of using the relative vertices defined by the bonds of each </w:t>
+      </w:r>
+      <w:r>
+        <w:rPr>
+          <w:rStyle w:val="Hyperlink"/>
+          <w:rFonts w:ascii="Times New Roman" w:hAnsi="Times New Roman" w:cs="Times New Roman"/>
+          <w:color w:val="auto"/>
+          <w:u w:val="none"/>
+        </w:rPr>
+        <w:t>initial</w:t>
+      </w:r>
+      <w:r>
+        <w:rPr>
+          <w:rStyle w:val="Hyperlink"/>
+          <w:rFonts w:ascii="Times New Roman" w:hAnsi="Times New Roman" w:cs="Times New Roman"/>
+          <w:color w:val="auto"/>
+          <w:u w:val="none"/>
+        </w:rPr>
+        <w:t xml:space="preserve"> amino acid and </w:t>
+      </w:r>
+      <w:r>
+        <w:rPr>
+          <w:rStyle w:val="Hyperlink"/>
+          <w:rFonts w:ascii="Times New Roman" w:hAnsi="Times New Roman" w:cs="Times New Roman"/>
+          <w:color w:val="auto"/>
+          <w:u w:val="none"/>
+        </w:rPr>
+        <w:t>final</w:t>
+      </w:r>
+      <w:r>
+        <w:rPr>
+          <w:rStyle w:val="Hyperlink"/>
+          <w:rFonts w:ascii="Times New Roman" w:hAnsi="Times New Roman" w:cs="Times New Roman"/>
+          <w:color w:val="auto"/>
+          <w:u w:val="none"/>
+        </w:rPr>
+        <w:t xml:space="preserve"> amino acid to define the overall conformational change th</w:t>
+      </w:r>
+      <w:r>
+        <w:rPr>
+          <w:rStyle w:val="Hyperlink"/>
+          <w:rFonts w:ascii="Times New Roman" w:hAnsi="Times New Roman" w:cs="Times New Roman"/>
+          <w:color w:val="auto"/>
+          <w:u w:val="none"/>
+        </w:rPr>
+        <w:t>at occurred. For example</w:t>
+      </w:r>
+      <w:r>
+        <w:rPr>
+          <w:rStyle w:val="Hyperlink"/>
+          <w:rFonts w:ascii="Times New Roman" w:hAnsi="Times New Roman" w:cs="Times New Roman"/>
+          <w:color w:val="auto"/>
+          <w:u w:val="none"/>
+        </w:rPr>
+        <w:t>, the beginning of the coil has a specific vertex</w:t>
+      </w:r>
+      <w:r>
+        <w:rPr>
+          <w:rStyle w:val="Hyperlink"/>
+          <w:rFonts w:ascii="Times New Roman" w:hAnsi="Times New Roman" w:cs="Times New Roman"/>
+          <w:color w:val="auto"/>
+          <w:u w:val="none"/>
+        </w:rPr>
+        <w:t xml:space="preserve"> </w:t>
+      </w:r>
+      <w:r>
+        <w:rPr>
+          <w:rStyle w:val="Hyperlink"/>
+          <w:rFonts w:ascii="Times New Roman" w:hAnsi="Times New Roman" w:cs="Times New Roman"/>
+          <w:color w:val="auto"/>
+          <w:u w:val="none"/>
+        </w:rPr>
+        <w:t>that can be used to define how the coil leaves the previous helix and the ending of the coil has another vertex</w:t>
+      </w:r>
+      <w:r>
+        <w:rPr>
+          <w:rStyle w:val="Hyperlink"/>
+          <w:rFonts w:ascii="Times New Roman" w:hAnsi="Times New Roman" w:cs="Times New Roman"/>
+          <w:color w:val="auto"/>
+          <w:u w:val="none"/>
+        </w:rPr>
+        <w:t xml:space="preserve"> </w:t>
+      </w:r>
+      <w:r>
+        <w:rPr>
+          <w:rStyle w:val="Hyperlink"/>
+          <w:rFonts w:ascii="Times New Roman" w:hAnsi="Times New Roman" w:cs="Times New Roman"/>
+          <w:color w:val="auto"/>
+          <w:u w:val="none"/>
+        </w:rPr>
+        <w:t>that can also be used to define how it enters the next helix</w:t>
+      </w:r>
+      <w:r>
+        <w:rPr>
+          <w:rStyle w:val="Hyperlink"/>
+          <w:rFonts w:ascii="Times New Roman" w:hAnsi="Times New Roman" w:cs="Times New Roman"/>
+          <w:color w:val="auto"/>
+          <w:u w:val="none"/>
+        </w:rPr>
+        <w:t xml:space="preserve"> (Fig 13)</w:t>
+      </w:r>
+      <w:r>
+        <w:rPr>
+          <w:rStyle w:val="Hyperlink"/>
+          <w:rFonts w:ascii="Times New Roman" w:hAnsi="Times New Roman" w:cs="Times New Roman"/>
+          <w:color w:val="auto"/>
+          <w:u w:val="none"/>
+        </w:rPr>
+        <w:t>. This relation</w:t>
+      </w:r>
+      <w:r>
+        <w:rPr>
+          <w:rStyle w:val="Hyperlink"/>
+          <w:rFonts w:ascii="Times New Roman" w:hAnsi="Times New Roman" w:cs="Times New Roman"/>
+          <w:color w:val="auto"/>
+          <w:u w:val="none"/>
+        </w:rPr>
+        <w:t xml:space="preserve"> of the conformational change between the beginning and ending helices without respect to the intermediate changes within the coil</w:t>
+      </w:r>
+      <w:r>
+        <w:rPr>
+          <w:rStyle w:val="Hyperlink"/>
+          <w:rFonts w:ascii="Times New Roman" w:hAnsi="Times New Roman" w:cs="Times New Roman"/>
+          <w:color w:val="auto"/>
+          <w:u w:val="none"/>
+        </w:rPr>
+        <w:t xml:space="preserve"> could potentially be used to determine t</w:t>
+      </w:r>
+      <w:r>
+        <w:rPr>
+          <w:rStyle w:val="Hyperlink"/>
+          <w:rFonts w:ascii="Times New Roman" w:hAnsi="Times New Roman" w:cs="Times New Roman"/>
+          <w:color w:val="auto"/>
+          <w:u w:val="none"/>
+        </w:rPr>
+        <w:t>he overall structure.</w:t>
+      </w:r>
+      <w:r>
+        <w:rPr>
+          <w:rStyle w:val="Hyperlink"/>
+          <w:rFonts w:ascii="Times New Roman" w:hAnsi="Times New Roman" w:cs="Times New Roman"/>
+          <w:color w:val="auto"/>
+          <w:u w:val="none"/>
+        </w:rPr>
+        <w:t xml:space="preserve"> </w:t>
+      </w:r>
+    </w:p>
+    <w:p>
+      <w:pPr>
+        <w:ind w:firstLine="810"/>
+        <w:rPr>
+          <w:rStyle w:val="Hyperlink"/>
+          <w:rFonts w:ascii="Times New Roman" w:hAnsi="Times New Roman" w:cs="Times New Roman"/>
+          <w:color w:val="auto"/>
+          <w:u w:val="none"/>
+        </w:rPr>
+      </w:pPr>
+      <w:r>
+        <w:rPr>
+          <w:rStyle w:val="Hyperlink"/>
+          <w:rFonts w:ascii="Times New Roman" w:hAnsi="Times New Roman" w:cs="Times New Roman"/>
+          <w:color w:val="auto"/>
+          <w:u w:val="none"/>
+        </w:rPr>
+        <w:lastRenderedPageBreak/>
+        <w:t>While it would be optimal to develop a system that could work on the first attempt, science is never as easy as it sounds. The majority of the second half of this project was primarily focused on trying multiple methods of analysis in order to determine this relationship. A variety of methods was attempted to find the easiest but most effective method to classify this visual relationship. However, there was one approach that appeared to possess the most potential for success given further analysis and future iterations of changes. That approach was to completely redefine the coordinate system used to define the protein.</w:t>
+      </w:r>
+    </w:p>
+    <w:p>
+      <w:pPr>
+        <w:ind w:firstLine="360"/>
+        <w:rPr>
+          <w:rStyle w:val="Hyperlink"/>
+          <w:rFonts w:ascii="Times New Roman" w:hAnsi="Times New Roman" w:cs="Times New Roman"/>
+          <w:color w:val="auto"/>
+          <w:u w:val="none"/>
+        </w:rPr>
+      </w:pPr>
+    </w:p>
+    <w:p>
+      <w:pPr>
+        <w:ind w:firstLine="360"/>
+        <w:jc w:val="center"/>
+        <w:rPr>
+          <w:rStyle w:val="Hyperlink"/>
+          <w:rFonts w:ascii="Times New Roman" w:hAnsi="Times New Roman" w:cs="Times New Roman"/>
+          <w:color w:val="auto"/>
+          <w:u w:val="none"/>
+        </w:rPr>
+      </w:pPr>
+      <w:r>
+        <w:rPr>
+          <w:rStyle w:val="Hyperlink"/>
+          <w:rFonts w:ascii="Times New Roman" w:hAnsi="Times New Roman" w:cs="Times New Roman"/>
+          <w:noProof/>
+          <w:color w:val="auto"/>
+          <w:u w:val="none"/>
+          <w:lang w:eastAsia="en-CA" w:bidi="ar-SA"/>
+        </w:rPr>
+        <w:drawing>
+          <wp:inline distT="0" distB="0" distL="0" distR="0">
+            <wp:extent cx="5943600" cy="4457700"/>
+            <wp:effectExtent l="0" t="0" r="0" b="0"/>
+            <wp:docPr id="22" name="Picture 22" descr="C:\Users\Irenaeus\Documents\Kremer\NewGeo.png"/>
+            <wp:cNvGraphicFramePr>
+              <a:graphicFrameLocks xmlns:a="http://schemas.openxmlformats.org/drawingml/2006/main" noChangeAspect="1"/>
+            </wp:cNvGraphicFramePr>
+            <a:graphic xmlns:a="http://schemas.openxmlformats.org/drawingml/2006/main">
+              <a:graphicData uri="http://schemas.openxmlformats.org/drawingml/2006/picture">
+                <pic:pic xmlns:pic="http://schemas.openxmlformats.org/drawingml/2006/picture">
+                  <pic:nvPicPr>
+                    <pic:cNvPr id="0" name="Picture 5" descr="C:\Users\Irenaeus\Documents\Kremer\NewGeo.png"/>
+                    <pic:cNvPicPr>
+                      <a:picLocks noChangeAspect="1" noChangeArrowheads="1"/>
+                    </pic:cNvPicPr>
+                  </pic:nvPicPr>
+                  <pic:blipFill>
+                    <a:blip r:embed="rId29">
+                      <a:extLst>
+                        <a:ext uri="{28A0092B-C50C-407E-A947-70E740481C1C}">
+                          <a14:useLocalDpi xmlns:a14="http://schemas.microsoft.com/office/drawing/2010/main" val="0"/>
+                        </a:ext>
+                      </a:extLst>
+                    </a:blip>
+                    <a:srcRect/>
+                    <a:stretch>
+                      <a:fillRect/>
+                    </a:stretch>
+                  </pic:blipFill>
+                  <pic:spPr bwMode="auto">
+                    <a:xfrm>
+                      <a:off x="0" y="0"/>
+                      <a:ext cx="5943600" cy="4457700"/>
+                    </a:xfrm>
+                    <a:prstGeom prst="rect">
+                      <a:avLst/>
+                    </a:prstGeom>
+                    <a:noFill/>
+                    <a:ln>
+                      <a:noFill/>
+                    </a:ln>
+                  </pic:spPr>
+                </pic:pic>
+              </a:graphicData>
+            </a:graphic>
+          </wp:inline>
+        </w:drawing>
+      </w:r>
+    </w:p>
+    <w:p>
+      <w:pPr>
+        <w:rPr>
+          <w:rStyle w:val="Hyperlink"/>
+          <w:rFonts w:ascii="Times New Roman" w:hAnsi="Times New Roman" w:cs="Times New Roman"/>
+          <w:color w:val="auto"/>
+          <w:u w:val="none"/>
+        </w:rPr>
+      </w:pPr>
+    </w:p>
+    <w:p>
+      <w:pPr>
+        <w:rPr>
+          <w:rStyle w:val="Hyperlink"/>
+          <w:rFonts w:ascii="Times New Roman" w:hAnsi="Times New Roman" w:cs="Times New Roman"/>
+          <w:b/>
+          <w:color w:val="auto"/>
+          <w:u w:val="none"/>
+        </w:rPr>
+      </w:pPr>
+      <w:r>
+        <w:rPr>
+          <w:rStyle w:val="Hyperlink"/>
+          <w:rFonts w:ascii="Times New Roman" w:hAnsi="Times New Roman" w:cs="Times New Roman"/>
+          <w:b/>
+          <w:color w:val="auto"/>
+          <w:u w:val="none"/>
+        </w:rPr>
+        <w:t>Fig 13. A visual representation of the potential new system we will use to categorize whole structures. Red lines representing the imaginary vertices.</w:t>
+      </w:r>
+    </w:p>
+    <w:p>
+      <w:pPr>
+        <w:rPr>
+          <w:rStyle w:val="Hyperlink"/>
+          <w:rFonts w:ascii="Times New Roman" w:hAnsi="Times New Roman" w:cs="Times New Roman"/>
+          <w:b/>
+          <w:color w:val="auto"/>
+          <w:u w:val="none"/>
+        </w:rPr>
+      </w:pPr>
+    </w:p>
+    <w:p>
+      <w:pPr>
+        <w:ind w:firstLine="720"/>
+        <w:rPr>
+          <w:rStyle w:val="Hyperlink"/>
+          <w:rFonts w:ascii="Times New Roman" w:hAnsi="Times New Roman" w:cs="Times New Roman"/>
+          <w:color w:val="auto"/>
+          <w:u w:val="none"/>
+        </w:rPr>
+      </w:pPr>
+      <w:r>
+        <w:rPr>
+          <w:rStyle w:val="Hyperlink"/>
+          <w:rFonts w:ascii="Times New Roman" w:hAnsi="Times New Roman" w:cs="Times New Roman"/>
+          <w:color w:val="auto"/>
+          <w:u w:val="none"/>
+        </w:rPr>
+        <w:t>In order to calculate the vector relative to one another we decided to create a new coordinate system using the initial vertex as our base. This way we can easily calculate the final vertex as a direct conformation change relative to the first</w:t>
+      </w:r>
+      <w:r>
+        <w:rPr>
+          <w:rStyle w:val="Hyperlink"/>
+          <w:rFonts w:ascii="Times New Roman" w:hAnsi="Times New Roman" w:cs="Times New Roman"/>
+          <w:color w:val="auto"/>
+          <w:u w:val="none"/>
+        </w:rPr>
+        <w:t xml:space="preserve"> vector</w:t>
+      </w:r>
+      <w:r>
+        <w:rPr>
+          <w:rStyle w:val="Hyperlink"/>
+          <w:rFonts w:ascii="Times New Roman" w:hAnsi="Times New Roman" w:cs="Times New Roman"/>
+          <w:color w:val="auto"/>
+          <w:u w:val="none"/>
+        </w:rPr>
+        <w:t>. To do this we defined three different measurements for the initial vertex. Our</w:t>
+      </w:r>
+      <w:r>
+        <w:rPr>
+          <w:rStyle w:val="Hyperlink"/>
+          <w:rFonts w:ascii="Times New Roman" w:hAnsi="Times New Roman" w:cs="Times New Roman"/>
+          <w:color w:val="auto"/>
+          <w:u w:val="none"/>
+        </w:rPr>
+        <w:t xml:space="preserve"> X direction was defined as the vertex from </w:t>
+      </w:r>
+      <w:r>
+        <w:rPr>
+          <w:rStyle w:val="Hyperlink"/>
+          <w:rFonts w:ascii="Times New Roman" w:hAnsi="Times New Roman" w:cs="Times New Roman"/>
+          <w:color w:val="auto"/>
+          <w:u w:val="none"/>
+        </w:rPr>
+        <w:t>the central α-carbon towards the carboxyl group</w:t>
+      </w:r>
+      <w:r>
+        <w:rPr>
+          <w:rStyle w:val="Hyperlink"/>
+          <w:rFonts w:ascii="Times New Roman" w:hAnsi="Times New Roman" w:cs="Times New Roman"/>
+          <w:color w:val="auto"/>
+          <w:u w:val="none"/>
+        </w:rPr>
+        <w:t xml:space="preserve"> </w:t>
+      </w:r>
+      <w:r>
+        <w:rPr>
+          <w:rStyle w:val="Hyperlink"/>
+          <w:rFonts w:ascii="Times New Roman" w:hAnsi="Times New Roman" w:cs="Times New Roman"/>
+          <w:color w:val="auto"/>
+          <w:u w:val="none"/>
+        </w:rPr>
+        <w:t>(Fig 14)</w:t>
+      </w:r>
+      <w:r>
+        <w:rPr>
+          <w:rStyle w:val="Hyperlink"/>
+          <w:rFonts w:ascii="Times New Roman" w:hAnsi="Times New Roman" w:cs="Times New Roman"/>
+          <w:color w:val="auto"/>
+          <w:u w:val="none"/>
+        </w:rPr>
+        <w:t xml:space="preserve">. Our Z </w:t>
+      </w:r>
+      <w:r>
+        <w:rPr>
+          <w:rStyle w:val="Hyperlink"/>
+          <w:rFonts w:ascii="Times New Roman" w:hAnsi="Times New Roman" w:cs="Times New Roman"/>
+          <w:color w:val="auto"/>
+          <w:u w:val="none"/>
+        </w:rPr>
+        <w:t>direction</w:t>
+      </w:r>
+      <w:r>
+        <w:rPr>
+          <w:rStyle w:val="Hyperlink"/>
+          <w:rFonts w:ascii="Times New Roman" w:hAnsi="Times New Roman" w:cs="Times New Roman"/>
+          <w:color w:val="auto"/>
+          <w:u w:val="none"/>
+        </w:rPr>
+        <w:t xml:space="preserve"> was defined as the</w:t>
+      </w:r>
+      <w:r>
+        <w:rPr>
+          <w:rStyle w:val="Hyperlink"/>
+          <w:rFonts w:ascii="Times New Roman" w:hAnsi="Times New Roman" w:cs="Times New Roman"/>
+          <w:color w:val="auto"/>
+          <w:u w:val="none"/>
+        </w:rPr>
+        <w:t xml:space="preserve"> vertex from the</w:t>
+      </w:r>
+      <w:r>
+        <w:rPr>
+          <w:rStyle w:val="Hyperlink"/>
+          <w:rFonts w:ascii="Times New Roman" w:hAnsi="Times New Roman" w:cs="Times New Roman"/>
+          <w:color w:val="auto"/>
+          <w:u w:val="none"/>
+        </w:rPr>
+        <w:t xml:space="preserve"> </w:t>
+      </w:r>
+      <w:r>
+        <w:rPr>
+          <w:rStyle w:val="Hyperlink"/>
+          <w:rFonts w:ascii="Times New Roman" w:hAnsi="Times New Roman" w:cs="Times New Roman"/>
+          <w:color w:val="auto"/>
+          <w:u w:val="none"/>
+        </w:rPr>
+        <w:t xml:space="preserve">α-carbon towards the amine group (Fig 14). Finally, our Y </w:t>
+      </w:r>
+      <w:r>
+        <w:rPr>
+          <w:rStyle w:val="Hyperlink"/>
+          <w:rFonts w:ascii="Times New Roman" w:hAnsi="Times New Roman" w:cs="Times New Roman"/>
+          <w:color w:val="auto"/>
+          <w:u w:val="none"/>
+        </w:rPr>
+        <w:t>direction</w:t>
+      </w:r>
+      <w:r>
+        <w:rPr>
+          <w:rStyle w:val="Hyperlink"/>
+          <w:rFonts w:ascii="Times New Roman" w:hAnsi="Times New Roman" w:cs="Times New Roman"/>
+          <w:color w:val="auto"/>
+          <w:u w:val="none"/>
+        </w:rPr>
+        <w:t xml:space="preserve"> was defined as the vertex created from the cross product of the X and Z vertices </w:t>
+      </w:r>
+      <w:r>
+        <w:rPr>
+          <w:rStyle w:val="Hyperlink"/>
+          <w:rFonts w:ascii="Times New Roman" w:hAnsi="Times New Roman" w:cs="Times New Roman"/>
+          <w:color w:val="auto"/>
+          <w:u w:val="none"/>
+        </w:rPr>
+        <w:t>(Fig 14)</w:t>
+      </w:r>
+      <w:r>
+        <w:rPr>
+          <w:rStyle w:val="Hyperlink"/>
+          <w:rFonts w:ascii="Times New Roman" w:hAnsi="Times New Roman" w:cs="Times New Roman"/>
+          <w:color w:val="auto"/>
+          <w:u w:val="none"/>
+        </w:rPr>
+        <w:t>.</w:t>
+      </w:r>
+    </w:p>
+    <w:p>
+      <w:pPr>
+        <w:jc w:val="center"/>
+        <w:rPr>
+          <w:rStyle w:val="Hyperlink"/>
+          <w:rFonts w:ascii="Times New Roman" w:hAnsi="Times New Roman" w:cs="Times New Roman"/>
+          <w:color w:val="auto"/>
+          <w:u w:val="none"/>
+        </w:rPr>
+      </w:pPr>
+      <w:r>
+        <w:rPr>
+          <w:rStyle w:val="Hyperlink"/>
+          <w:rFonts w:ascii="Times New Roman" w:hAnsi="Times New Roman" w:cs="Times New Roman"/>
+          <w:noProof/>
+          <w:color w:val="auto"/>
+          <w:u w:val="none"/>
+          <w:lang w:eastAsia="en-CA" w:bidi="ar-SA"/>
+        </w:rPr>
+        <w:lastRenderedPageBreak/>
+        <w:drawing>
+          <wp:inline distT="0" distB="0" distL="0" distR="0" wp14:anchorId="1F96EED0" wp14:editId="7C547182">
+            <wp:extent cx="3057525" cy="1716505"/>
+            <wp:effectExtent l="0" t="0" r="0" b="0"/>
+            <wp:docPr id="24" name="Picture 24"/>
+            <wp:cNvGraphicFramePr>
+              <a:graphicFrameLocks xmlns:a="http://schemas.openxmlformats.org/drawingml/2006/main" noChangeAspect="1"/>
+            </wp:cNvGraphicFramePr>
+            <a:graphic xmlns:a="http://schemas.openxmlformats.org/drawingml/2006/main">
+              <a:graphicData uri="http://schemas.openxmlformats.org/drawingml/2006/picture">
+                <pic:pic xmlns:pic="http://schemas.openxmlformats.org/drawingml/2006/picture">
+                  <pic:nvPicPr>
+                    <pic:cNvPr id="0" name="Picture 7"/>
+                    <pic:cNvPicPr>
+                      <a:picLocks noChangeAspect="1" noChangeArrowheads="1"/>
+                    </pic:cNvPicPr>
+                  </pic:nvPicPr>
+                  <pic:blipFill>
+                    <a:blip r:embed="rId30">
+                      <a:extLst>
+                        <a:ext uri="{28A0092B-C50C-407E-A947-70E740481C1C}">
+                          <a14:useLocalDpi xmlns:a14="http://schemas.microsoft.com/office/drawing/2010/main" val="0"/>
+                        </a:ext>
+                      </a:extLst>
+                    </a:blip>
+                    <a:srcRect/>
+                    <a:stretch>
+                      <a:fillRect/>
+                    </a:stretch>
+                  </pic:blipFill>
+                  <pic:spPr bwMode="auto">
+                    <a:xfrm>
+                      <a:off x="0" y="0"/>
+                      <a:ext cx="3065260" cy="1720847"/>
+                    </a:xfrm>
+                    <a:prstGeom prst="rect">
+                      <a:avLst/>
+                    </a:prstGeom>
+                    <a:noFill/>
+                    <a:ln>
+                      <a:noFill/>
+                    </a:ln>
+                  </pic:spPr>
+                </pic:pic>
+              </a:graphicData>
+            </a:graphic>
+          </wp:inline>
+        </w:drawing>
+      </w:r>
+    </w:p>
+    <w:p>
+      <w:pPr>
+        <w:rPr>
+          <w:rStyle w:val="Hyperlink"/>
+          <w:rFonts w:ascii="Times New Roman" w:hAnsi="Times New Roman" w:cs="Times New Roman"/>
+          <w:b/>
+          <w:color w:val="auto"/>
+          <w:u w:val="none"/>
+        </w:rPr>
+      </w:pPr>
+      <w:r>
+        <w:rPr>
+          <w:rStyle w:val="Hyperlink"/>
+          <w:rFonts w:ascii="Times New Roman" w:hAnsi="Times New Roman" w:cs="Times New Roman"/>
+          <w:b/>
+          <w:color w:val="auto"/>
+          <w:u w:val="none"/>
+        </w:rPr>
+        <w:t>Fig 14. Creating our new coordinate system using the initial amino acid as a starting point. The vertex formed between the alpha-carbon and the carboxyl group was the X direction, the vertex formed between the alpha-carbon and the amine group was the Z direction, and the cross product of the two vertices (X and Z) became the Y direction.</w:t>
+      </w:r>
+    </w:p>
+    <w:p>
+      <w:pPr>
+        <w:rPr>
+          <w:rStyle w:val="Hyperlink"/>
+          <w:rFonts w:ascii="Times New Roman" w:hAnsi="Times New Roman" w:cs="Times New Roman"/>
+          <w:color w:val="auto"/>
+          <w:u w:val="none"/>
+        </w:rPr>
+      </w:pPr>
+    </w:p>
+    <w:p>
+      <w:pPr>
+        <w:ind w:firstLine="900"/>
+        <w:rPr>
+          <w:rStyle w:val="Hyperlink"/>
+          <w:rFonts w:ascii="Times New Roman" w:hAnsi="Times New Roman" w:cs="Times New Roman"/>
+          <w:color w:val="auto"/>
+          <w:u w:val="none"/>
+        </w:rPr>
+      </w:pPr>
+      <w:r>
+        <w:rPr>
+          <w:rStyle w:val="Hyperlink"/>
+          <w:rFonts w:ascii="Times New Roman" w:hAnsi="Times New Roman" w:cs="Times New Roman"/>
+          <w:color w:val="auto"/>
+          <w:u w:val="none"/>
+        </w:rPr>
+        <w:t>Once we were able to define our new coordinate system, every single amino acid after the initial amino acid can be defined as a vertex using this new coordinate system. This way it is possible to garner a variety of conformational information by calculating the ordinates of the ending vertex using this new coordinate system</w:t>
+      </w:r>
+      <w:r>
+        <w:rPr>
+          <w:rStyle w:val="Hyperlink"/>
+          <w:rFonts w:ascii="Times New Roman" w:hAnsi="Times New Roman" w:cs="Times New Roman"/>
+          <w:color w:val="auto"/>
+          <w:u w:val="none"/>
+        </w:rPr>
+        <w:t xml:space="preserve"> (Fig 15)</w:t>
+      </w:r>
+      <w:r>
+        <w:rPr>
+          <w:rStyle w:val="Hyperlink"/>
+          <w:rFonts w:ascii="Times New Roman" w:hAnsi="Times New Roman" w:cs="Times New Roman"/>
+          <w:color w:val="auto"/>
+          <w:u w:val="none"/>
+        </w:rPr>
+        <w:t xml:space="preserve">. </w:t>
+      </w:r>
+      <w:r>
+        <w:rPr>
+          <w:rStyle w:val="Hyperlink"/>
+          <w:rFonts w:ascii="Times New Roman" w:hAnsi="Times New Roman" w:cs="Times New Roman"/>
+          <w:color w:val="auto"/>
+          <w:u w:val="none"/>
+        </w:rPr>
+        <w:t>As such the entire conformation change from the initial amino acid to the final amino acid can be defined as a single vector. With this information we can easily create a new coordinate system for the beginning of each coil and calculate the conformation change of its respective final amino acid for any protein.</w:t>
+      </w:r>
+    </w:p>
+    <w:p>
+      <w:pPr>
+        <w:ind w:firstLine="900"/>
+        <w:rPr>
+          <w:rStyle w:val="Hyperlink"/>
+          <w:rFonts w:ascii="Times New Roman" w:hAnsi="Times New Roman" w:cs="Times New Roman"/>
+          <w:color w:val="auto"/>
+          <w:u w:val="none"/>
+        </w:rPr>
+      </w:pPr>
+    </w:p>
+    <w:p>
+      <w:pPr>
+        <w:ind w:firstLine="900"/>
+        <w:jc w:val="center"/>
+        <w:rPr>
+          <w:rStyle w:val="Hyperlink"/>
+          <w:rFonts w:ascii="Times New Roman" w:hAnsi="Times New Roman" w:cs="Times New Roman"/>
+          <w:color w:val="auto"/>
+          <w:u w:val="none"/>
+        </w:rPr>
+      </w:pPr>
+      <w:r>
+        <w:rPr>
+          <w:rStyle w:val="Hyperlink"/>
+          <w:rFonts w:ascii="Times New Roman" w:hAnsi="Times New Roman" w:cs="Times New Roman"/>
+          <w:noProof/>
+          <w:color w:val="auto"/>
+          <w:u w:val="none"/>
+          <w:lang w:eastAsia="en-CA" w:bidi="ar-SA"/>
+        </w:rPr>
+        <w:drawing>
+          <wp:inline distT="0" distB="0" distL="0" distR="0">
+            <wp:extent cx="3333750" cy="1773394"/>
+            <wp:effectExtent l="0" t="0" r="0" b="0"/>
+            <wp:docPr id="26" name="Picture 26"/>
+            <wp:cNvGraphicFramePr>
+              <a:graphicFrameLocks xmlns:a="http://schemas.openxmlformats.org/drawingml/2006/main" noChangeAspect="1"/>
+            </wp:cNvGraphicFramePr>
+            <a:graphic xmlns:a="http://schemas.openxmlformats.org/drawingml/2006/main">
+              <a:graphicData uri="http://schemas.openxmlformats.org/drawingml/2006/picture">
+                <pic:pic xmlns:pic="http://schemas.openxmlformats.org/drawingml/2006/picture">
+                  <pic:nvPicPr>
+                    <pic:cNvPr id="0" name="Picture 9"/>
+                    <pic:cNvPicPr>
+                      <a:picLocks noChangeAspect="1" noChangeArrowheads="1"/>
+                    </pic:cNvPicPr>
+                  </pic:nvPicPr>
+                  <pic:blipFill>
+                    <a:blip r:embed="rId31">
+                      <a:extLst>
+                        <a:ext uri="{28A0092B-C50C-407E-A947-70E740481C1C}">
+                          <a14:useLocalDpi xmlns:a14="http://schemas.microsoft.com/office/drawing/2010/main" val="0"/>
+                        </a:ext>
+                      </a:extLst>
+                    </a:blip>
+                    <a:srcRect/>
+                    <a:stretch>
+                      <a:fillRect/>
+                    </a:stretch>
+                  </pic:blipFill>
+                  <pic:spPr bwMode="auto">
+                    <a:xfrm>
+                      <a:off x="0" y="0"/>
+                      <a:ext cx="3354064" cy="1784200"/>
+                    </a:xfrm>
+                    <a:prstGeom prst="rect">
+                      <a:avLst/>
+                    </a:prstGeom>
+                    <a:noFill/>
+                    <a:ln>
+                      <a:noFill/>
+                    </a:ln>
+                  </pic:spPr>
+                </pic:pic>
+              </a:graphicData>
+            </a:graphic>
+          </wp:inline>
+        </w:drawing>
+      </w:r>
+    </w:p>
+    <w:p>
+      <w:pPr>
+        <w:rPr>
+          <w:rStyle w:val="Hyperlink"/>
+          <w:rFonts w:ascii="Times New Roman" w:hAnsi="Times New Roman" w:cs="Times New Roman"/>
+          <w:b/>
+          <w:color w:val="auto"/>
+          <w:u w:val="none"/>
+        </w:rPr>
+      </w:pPr>
+      <w:r>
+        <w:rPr>
+          <w:rStyle w:val="Hyperlink"/>
+          <w:rFonts w:ascii="Times New Roman" w:hAnsi="Times New Roman" w:cs="Times New Roman"/>
+          <w:b/>
+          <w:color w:val="auto"/>
+          <w:u w:val="none"/>
+        </w:rPr>
+        <w:t>Fig 15. The vector calculated using the new coordinate system becomes the overall conformation change that can be used to classify the entire coil.</w:t>
+      </w:r>
+      <w:r>
+        <w:rPr>
+          <w:rStyle w:val="Hyperlink"/>
+          <w:rFonts w:ascii="Times New Roman" w:hAnsi="Times New Roman" w:cs="Times New Roman"/>
+          <w:b/>
+          <w:color w:val="auto"/>
+          <w:u w:val="none"/>
+        </w:rPr>
+        <w:t xml:space="preserve"> As such various relations can be inferred such as distance, rotation, and directional shift.</w:t>
+      </w:r>
+    </w:p>
+    <w:p>
+      <w:pPr>
+        <w:ind w:firstLine="900"/>
+        <w:rPr>
+          <w:rStyle w:val="Hyperlink"/>
+          <w:rFonts w:ascii="Times New Roman" w:hAnsi="Times New Roman" w:cs="Times New Roman"/>
+          <w:color w:val="auto"/>
+          <w:u w:val="none"/>
+        </w:rPr>
+      </w:pPr>
+    </w:p>
+    <w:p>
+      <w:pPr>
+        <w:ind w:firstLine="900"/>
+        <w:rPr>
+          <w:rStyle w:val="Hyperlink"/>
+          <w:rFonts w:ascii="Times New Roman" w:hAnsi="Times New Roman" w:cs="Times New Roman"/>
+          <w:color w:val="auto"/>
+          <w:u w:val="none"/>
+        </w:rPr>
+      </w:pPr>
+      <w:r>
+        <w:rPr>
+          <w:rStyle w:val="Hyperlink"/>
+          <w:rFonts w:ascii="Times New Roman" w:hAnsi="Times New Roman" w:cs="Times New Roman"/>
+          <w:color w:val="auto"/>
+          <w:u w:val="none"/>
+        </w:rPr>
+        <w:t>There is a problem though, using this new coordinate system we assume no rotational differences between our amino acids. As we are aware from the beginning portion of this project, amino acids have their own individual rotations. Thus, we added a final metric by taking the plane formed by the X and Z vector and compare the angle relative to the plane formed by our final amino acid, similar to how dihedral angles are calculated. With these four metrics we are able to categorize the entire conformation shift that occurs from the initial vector towards the ending vector.</w:t>
+      </w:r>
+      <w:r>
+        <w:rPr>
+          <w:rStyle w:val="Hyperlink"/>
+          <w:rFonts w:ascii="Times New Roman" w:hAnsi="Times New Roman" w:cs="Times New Roman"/>
+          <w:color w:val="auto"/>
+          <w:u w:val="none"/>
+        </w:rPr>
+        <w:t xml:space="preserve"> Furthermore, by associating these four metrics with the entire primary sequence of the random coil being examined, we now have the relation between the primary sequence and its resulting geometric orientation.</w:t>
+      </w:r>
+    </w:p>
+    <w:p>
+      <w:pPr>
+        <w:rPr>
+          <w:rStyle w:val="Hyperlink"/>
+          <w:rFonts w:ascii="Times New Roman" w:hAnsi="Times New Roman" w:cs="Times New Roman"/>
+          <w:color w:val="auto"/>
+          <w:u w:val="none"/>
+        </w:rPr>
+      </w:pPr>
+    </w:p>
+    <w:p>
+      <w:pPr>
+        <w:rPr>
+          <w:rStyle w:val="Hyperlink"/>
+          <w:rFonts w:ascii="Times New Roman" w:hAnsi="Times New Roman" w:cs="Times New Roman"/>
+          <w:b/>
+          <w:color w:val="auto"/>
+          <w:u w:val="none"/>
+        </w:rPr>
+      </w:pPr>
+      <w:r>
+        <w:rPr>
+          <w:rStyle w:val="Hyperlink"/>
+          <w:rFonts w:ascii="Times New Roman" w:hAnsi="Times New Roman" w:cs="Times New Roman"/>
+          <w:b/>
+          <w:color w:val="auto"/>
+          <w:u w:val="none"/>
+        </w:rPr>
+        <w:lastRenderedPageBreak/>
+        <w:t>Analysis</w:t>
+      </w:r>
+    </w:p>
+    <w:p>
+      <w:pPr>
+        <w:ind w:firstLine="810"/>
+        <w:rPr>
+          <w:rStyle w:val="Hyperlink"/>
+          <w:rFonts w:ascii="Times New Roman" w:hAnsi="Times New Roman" w:cs="Times New Roman"/>
+          <w:color w:val="auto"/>
+          <w:u w:val="none"/>
+        </w:rPr>
+      </w:pPr>
+      <w:r>
+        <w:rPr>
+          <w:rStyle w:val="Hyperlink"/>
+          <w:rFonts w:ascii="Times New Roman" w:hAnsi="Times New Roman" w:cs="Times New Roman"/>
+          <w:color w:val="auto"/>
+          <w:u w:val="none"/>
+        </w:rPr>
+        <w:t xml:space="preserve">My initial approach to analyzing the data was to examine the directional shifts for the coils. This is because looking at helices and sheets it makes sense that there is a specific direction that the amino acids are moving towards. As such I used </w:t>
+      </w:r>
+      <w:r>
+        <w:rPr>
+          <w:rStyle w:val="Hyperlink"/>
+          <w:rFonts w:ascii="Times New Roman" w:hAnsi="Times New Roman" w:cs="Times New Roman"/>
+          <w:color w:val="auto"/>
+          <w:u w:val="none"/>
+        </w:rPr>
+        <w:t xml:space="preserve">R, a statistical computing software to graph the three directional points to determine if there was similar correlation similar to the Ramachandran plots (Fig. 16). </w:t>
+      </w:r>
+      <w:r>
+        <w:rPr>
+          <w:rStyle w:val="Hyperlink"/>
+          <w:rFonts w:ascii="Times New Roman" w:hAnsi="Times New Roman" w:cs="Times New Roman"/>
+          <w:color w:val="auto"/>
+          <w:u w:val="none"/>
+        </w:rPr>
+        <w:t xml:space="preserve"> </w:t>
+      </w:r>
+    </w:p>
+    <w:p>
+      <w:pPr>
+        <w:ind w:firstLine="810"/>
+        <w:jc w:val="center"/>
+        <w:rPr>
+          <w:rStyle w:val="Hyperlink"/>
+          <w:rFonts w:ascii="Times New Roman" w:hAnsi="Times New Roman" w:cs="Times New Roman"/>
+          <w:color w:val="auto"/>
+          <w:u w:val="none"/>
+        </w:rPr>
+      </w:pPr>
+      <w:r>
+        <w:rPr>
+          <w:noProof/>
+          <w:lang w:eastAsia="en-CA" w:bidi="ar-SA"/>
+        </w:rPr>
+        <w:drawing>
+          <wp:inline distT="0" distB="0" distL="0" distR="0" wp14:anchorId="2517855F" wp14:editId="63965334">
+            <wp:extent cx="4054825" cy="4048760"/>
+            <wp:effectExtent l="0" t="0" r="3175" b="8890"/>
+            <wp:docPr id="27" name="Picture 2"/>
+            <wp:cNvGraphicFramePr>
+              <a:graphicFrameLocks xmlns:a="http://schemas.openxmlformats.org/drawingml/2006/main" noChangeAspect="1"/>
+            </wp:cNvGraphicFramePr>
+            <a:graphic xmlns:a="http://schemas.openxmlformats.org/drawingml/2006/main">
+              <a:graphicData uri="http://schemas.openxmlformats.org/drawingml/2006/picture">
+                <pic:pic xmlns:pic="http://schemas.openxmlformats.org/drawingml/2006/picture">
+                  <pic:nvPicPr>
+                    <pic:cNvPr id="3" name="Picture 2"/>
+                    <pic:cNvPicPr>
+                      <a:picLocks noChangeAspect="1"/>
+                    </pic:cNvPicPr>
+                  </pic:nvPicPr>
+                  <pic:blipFill>
+                    <a:blip r:embed="rId32"/>
+                    <a:stretch>
+                      <a:fillRect/>
+                    </a:stretch>
+                  </pic:blipFill>
+                  <pic:spPr>
+                    <a:xfrm>
+                      <a:off x="0" y="0"/>
+                      <a:ext cx="4059304" cy="4053233"/>
+                    </a:xfrm>
+                    <a:prstGeom prst="rect">
+                      <a:avLst/>
+                    </a:prstGeom>
+                  </pic:spPr>
+                </pic:pic>
+              </a:graphicData>
+            </a:graphic>
+          </wp:inline>
+        </w:drawing>
+      </w:r>
+    </w:p>
+    <w:p>
+      <w:pPr>
+        <w:rPr>
+          <w:rStyle w:val="Hyperlink"/>
+          <w:rFonts w:ascii="Times New Roman" w:hAnsi="Times New Roman" w:cs="Times New Roman"/>
+          <w:b/>
+          <w:color w:val="auto"/>
+          <w:u w:val="none"/>
+        </w:rPr>
+      </w:pPr>
+      <w:r>
+        <w:rPr>
+          <w:rStyle w:val="Hyperlink"/>
+          <w:rFonts w:ascii="Times New Roman" w:hAnsi="Times New Roman" w:cs="Times New Roman"/>
+          <w:b/>
+          <w:color w:val="auto"/>
+          <w:u w:val="none"/>
+        </w:rPr>
+        <w:t>Fig 16. R generated plot of the three directional vectors (X, Y, and Z) for every single structure present in the protein 5DYE.</w:t>
+      </w:r>
+    </w:p>
+    <w:p>
+      <w:pPr>
+        <w:rPr>
+          <w:rStyle w:val="Hyperlink"/>
+          <w:rFonts w:ascii="Times New Roman" w:hAnsi="Times New Roman" w:cs="Times New Roman"/>
+          <w:b/>
+          <w:color w:val="auto"/>
+          <w:u w:val="none"/>
+        </w:rPr>
+      </w:pPr>
+    </w:p>
+    <w:p>
+      <w:pPr>
+        <w:ind w:firstLine="720"/>
+        <w:rPr>
+          <w:rStyle w:val="Hyperlink"/>
+          <w:rFonts w:ascii="Times New Roman" w:hAnsi="Times New Roman" w:cs="Times New Roman"/>
+          <w:color w:val="auto"/>
+          <w:u w:val="none"/>
+        </w:rPr>
+      </w:pPr>
+      <w:r>
+        <w:rPr>
+          <w:rStyle w:val="Hyperlink"/>
+          <w:rFonts w:ascii="Times New Roman" w:hAnsi="Times New Roman" w:cs="Times New Roman"/>
+          <w:color w:val="auto"/>
+          <w:u w:val="none"/>
+        </w:rPr>
+        <w:t>Looking only at the graphical representation there appears to be clear distinctively clustering occurring in a circular pattern. I had initially believed this to be a breakthrough in the ability to predict secondary structures using my new coordinate system, however upon further discussion, the circular pattern may have been the result of the stable states of spin the amino acids have relative to one another which clearly explains the clustering which we believe are the low energy stable states associated with each bond.</w:t>
+      </w:r>
+    </w:p>
+    <w:p>
+      <w:pPr>
+        <w:ind w:firstLine="810"/>
+        <w:rPr>
+          <w:rStyle w:val="Hyperlink"/>
+          <w:rFonts w:ascii="Times New Roman" w:hAnsi="Times New Roman" w:cs="Times New Roman"/>
+          <w:color w:val="auto"/>
+          <w:u w:val="none"/>
+        </w:rPr>
+      </w:pPr>
+      <w:r>
+        <w:rPr>
+          <w:rStyle w:val="Hyperlink"/>
+          <w:rFonts w:ascii="Times New Roman" w:hAnsi="Times New Roman" w:cs="Times New Roman"/>
+          <w:color w:val="auto"/>
+          <w:u w:val="none"/>
+        </w:rPr>
+        <w:t xml:space="preserve">Without a proper direction, I decided to take a step back. Rather than analyze the data, I had to determine whether or not my new coordinate system was an accurate measurement of secondary structure. I had been using the majority of the second half of the project trying to develop a new system of measure secondary structure, I never stopped to wonder whether or not the system was able to cover all bases. Were we missing a metric? Are we using too many metrics? Should we take into account distance or sequence length? Without any basis to compare our metric towards we were unsure exactly what kind of relation or clustering we were trying to look for. Hence why we turned to </w:t>
+      </w:r>
+      <w:proofErr w:type="spellStart"/>
+      <w:r>
+        <w:rPr>
+          <w:rStyle w:val="Hyperlink"/>
+          <w:rFonts w:ascii="Times New Roman" w:hAnsi="Times New Roman" w:cs="Times New Roman"/>
+          <w:color w:val="auto"/>
+          <w:u w:val="none"/>
+        </w:rPr>
+        <w:t>SCOPe</w:t>
+      </w:r>
+      <w:proofErr w:type="spellEnd"/>
+      <w:r>
+        <w:rPr>
+          <w:rStyle w:val="Hyperlink"/>
+          <w:rFonts w:ascii="Times New Roman" w:hAnsi="Times New Roman" w:cs="Times New Roman"/>
+          <w:color w:val="auto"/>
+          <w:u w:val="none"/>
+        </w:rPr>
+        <w:t>.</w:t>
+      </w:r>
+    </w:p>
+    <w:p>
+      <w:pPr>
+        <w:ind w:firstLine="810"/>
+        <w:rPr>
+          <w:rStyle w:val="Hyperlink"/>
+          <w:rFonts w:ascii="Times New Roman" w:hAnsi="Times New Roman" w:cs="Times New Roman"/>
+          <w:color w:val="auto"/>
+          <w:u w:val="none"/>
+        </w:rPr>
+      </w:pPr>
+      <w:proofErr w:type="spellStart"/>
+      <w:r>
+        <w:rPr>
+          <w:rStyle w:val="Hyperlink"/>
+          <w:rFonts w:ascii="Times New Roman" w:hAnsi="Times New Roman" w:cs="Times New Roman"/>
+          <w:color w:val="auto"/>
+          <w:u w:val="none"/>
+        </w:rPr>
+        <w:lastRenderedPageBreak/>
+        <w:t>SCOPe</w:t>
+      </w:r>
+      <w:proofErr w:type="spellEnd"/>
+      <w:r>
+        <w:rPr>
+          <w:rStyle w:val="Hyperlink"/>
+          <w:rFonts w:ascii="Times New Roman" w:hAnsi="Times New Roman" w:cs="Times New Roman"/>
+          <w:color w:val="auto"/>
+          <w:u w:val="none"/>
+        </w:rPr>
+        <w:t xml:space="preserve"> or Structural Classification of Proteins Extended is a large database that manually classifies protein structural domains based on the similarities of their structures and amino acid sequences. Similar to how evolutionary phylogenies </w:t>
+      </w:r>
+      <w:r>
+        <w:rPr>
+          <w:rStyle w:val="Hyperlink"/>
+          <w:rFonts w:ascii="Times New Roman" w:hAnsi="Times New Roman" w:cs="Times New Roman"/>
+          <w:color w:val="auto"/>
+          <w:u w:val="none"/>
+        </w:rPr>
+        <w:t xml:space="preserve">work, </w:t>
+      </w:r>
+      <w:proofErr w:type="spellStart"/>
+      <w:r>
+        <w:rPr>
+          <w:rStyle w:val="Hyperlink"/>
+          <w:rFonts w:ascii="Times New Roman" w:hAnsi="Times New Roman" w:cs="Times New Roman"/>
+          <w:color w:val="auto"/>
+          <w:u w:val="none"/>
+        </w:rPr>
+        <w:t>SCOPe</w:t>
+      </w:r>
+      <w:proofErr w:type="spellEnd"/>
+      <w:r>
+        <w:rPr>
+          <w:rStyle w:val="Hyperlink"/>
+          <w:rFonts w:ascii="Times New Roman" w:hAnsi="Times New Roman" w:cs="Times New Roman"/>
+          <w:color w:val="auto"/>
+          <w:u w:val="none"/>
+        </w:rPr>
+        <w:t xml:space="preserve"> attempts to determine the evolutionary relationships between proteins based on their three dimensional structure. From </w:t>
+      </w:r>
+      <w:proofErr w:type="spellStart"/>
+      <w:r>
+        <w:rPr>
+          <w:rStyle w:val="Hyperlink"/>
+          <w:rFonts w:ascii="Times New Roman" w:hAnsi="Times New Roman" w:cs="Times New Roman"/>
+          <w:color w:val="auto"/>
+          <w:u w:val="none"/>
+        </w:rPr>
+        <w:t>SCOPe</w:t>
+      </w:r>
+      <w:proofErr w:type="spellEnd"/>
+      <w:r>
+        <w:rPr>
+          <w:rStyle w:val="Hyperlink"/>
+          <w:rFonts w:ascii="Times New Roman" w:hAnsi="Times New Roman" w:cs="Times New Roman"/>
+          <w:color w:val="auto"/>
+          <w:u w:val="none"/>
+        </w:rPr>
+        <w:t>, I could choose a set of proteins that were structurally similar but possessed different sequences. This was the perfect way to test whether or not my new coordinate system was a good measurement of secondary structures. This is because proteins with similar structures should have fairly similar measurements. If the helices and sheets of the proteins were organized the same way, then the coils that connect them should form distinct patterns.</w:t>
+      </w:r>
+    </w:p>
+    <w:p>
+      <w:pPr>
+        <w:ind w:firstLine="810"/>
+        <w:rPr>
+          <w:rStyle w:val="Hyperlink"/>
+          <w:rFonts w:ascii="Times New Roman" w:hAnsi="Times New Roman" w:cs="Times New Roman"/>
+          <w:color w:val="auto"/>
+          <w:u w:val="none"/>
+        </w:rPr>
+      </w:pPr>
+      <w:r>
+        <w:rPr>
+          <w:rStyle w:val="Hyperlink"/>
+          <w:rFonts w:ascii="Times New Roman" w:hAnsi="Times New Roman" w:cs="Times New Roman"/>
+          <w:color w:val="auto"/>
+          <w:u w:val="none"/>
+        </w:rPr>
+        <w:t>With that in mind, I decided to choose a simple protein family known as Apolipoprotein, a four-helical up-and-down bundle (Fig. 17).</w:t>
+      </w:r>
+    </w:p>
+    <w:p>
+      <w:pPr>
+        <w:ind w:firstLine="810"/>
+        <w:rPr>
+          <w:rStyle w:val="Hyperlink"/>
+          <w:rFonts w:ascii="Times New Roman" w:hAnsi="Times New Roman" w:cs="Times New Roman"/>
+          <w:color w:val="auto"/>
+          <w:u w:val="none"/>
+        </w:rPr>
+      </w:pPr>
+    </w:p>
+    <w:p>
+      <w:pPr>
+        <w:ind w:firstLine="810"/>
+        <w:jc w:val="center"/>
+        <w:rPr>
+          <w:rStyle w:val="Hyperlink"/>
+          <w:rFonts w:ascii="Times New Roman" w:hAnsi="Times New Roman" w:cs="Times New Roman"/>
+          <w:color w:val="auto"/>
+          <w:u w:val="none"/>
+        </w:rPr>
+      </w:pPr>
+      <w:r>
+        <w:rPr>
+          <w:noProof/>
+          <w:lang w:eastAsia="en-CA" w:bidi="ar-SA"/>
+        </w:rPr>
+        <w:drawing>
+          <wp:inline distT="0" distB="0" distL="0" distR="0">
+            <wp:extent cx="3371850" cy="1204232"/>
+            <wp:effectExtent l="0" t="0" r="0" b="0"/>
+            <wp:docPr id="28" name="Picture 28" descr="1987365"/>
+            <wp:cNvGraphicFramePr>
+              <a:graphicFrameLocks xmlns:a="http://schemas.openxmlformats.org/drawingml/2006/main" noChangeAspect="1"/>
+            </wp:cNvGraphicFramePr>
+            <a:graphic xmlns:a="http://schemas.openxmlformats.org/drawingml/2006/main">
+              <a:graphicData uri="http://schemas.openxmlformats.org/drawingml/2006/picture">
+                <pic:pic xmlns:pic="http://schemas.openxmlformats.org/drawingml/2006/picture">
+                  <pic:nvPicPr>
+                    <pic:cNvPr id="0" name="Picture 10" descr="1987365"/>
+                    <pic:cNvPicPr>
+                      <a:picLocks noChangeAspect="1" noChangeArrowheads="1"/>
+                    </pic:cNvPicPr>
+                  </pic:nvPicPr>
+                  <pic:blipFill>
+                    <a:blip r:embed="rId33">
+                      <a:extLst>
+                        <a:ext uri="{28A0092B-C50C-407E-A947-70E740481C1C}">
+                          <a14:useLocalDpi xmlns:a14="http://schemas.microsoft.com/office/drawing/2010/main" val="0"/>
+                        </a:ext>
+                      </a:extLst>
+                    </a:blip>
+                    <a:srcRect/>
+                    <a:stretch>
+                      <a:fillRect/>
+                    </a:stretch>
+                  </pic:blipFill>
+                  <pic:spPr bwMode="auto">
+                    <a:xfrm>
+                      <a:off x="0" y="0"/>
+                      <a:ext cx="3385820" cy="1209221"/>
+                    </a:xfrm>
+                    <a:prstGeom prst="rect">
+                      <a:avLst/>
+                    </a:prstGeom>
+                    <a:noFill/>
+                    <a:ln>
+                      <a:noFill/>
+                    </a:ln>
+                  </pic:spPr>
+                </pic:pic>
+              </a:graphicData>
+            </a:graphic>
+          </wp:inline>
+        </w:drawing>
+      </w:r>
+    </w:p>
+    <w:p>
+      <w:pPr>
+        <w:rPr>
+          <w:rStyle w:val="Hyperlink"/>
+          <w:rFonts w:ascii="Times New Roman" w:hAnsi="Times New Roman" w:cs="Times New Roman"/>
+          <w:b/>
+          <w:color w:val="auto"/>
+          <w:u w:val="none"/>
+        </w:rPr>
+      </w:pPr>
+      <w:r>
+        <w:rPr>
+          <w:rStyle w:val="Hyperlink"/>
+          <w:rFonts w:ascii="Times New Roman" w:hAnsi="Times New Roman" w:cs="Times New Roman"/>
+          <w:b/>
+          <w:color w:val="auto"/>
+          <w:u w:val="none"/>
+        </w:rPr>
+        <w:t xml:space="preserve">Fig 17. 1LE2 protein obtained from the Protein Data Bank. Apolipoprotein E family classified under </w:t>
+      </w:r>
+      <w:proofErr w:type="spellStart"/>
+      <w:r>
+        <w:rPr>
+          <w:rStyle w:val="Hyperlink"/>
+          <w:rFonts w:ascii="Times New Roman" w:hAnsi="Times New Roman" w:cs="Times New Roman"/>
+          <w:b/>
+          <w:color w:val="auto"/>
+          <w:u w:val="none"/>
+        </w:rPr>
+        <w:t>SCOPe</w:t>
+      </w:r>
+      <w:proofErr w:type="spellEnd"/>
+      <w:r>
+        <w:rPr>
+          <w:rStyle w:val="Hyperlink"/>
+          <w:rFonts w:ascii="Times New Roman" w:hAnsi="Times New Roman" w:cs="Times New Roman"/>
+          <w:b/>
+          <w:color w:val="auto"/>
+          <w:u w:val="none"/>
+        </w:rPr>
+        <w:t>.</w:t>
+      </w:r>
+    </w:p>
+    <w:p>
+      <w:pPr>
+        <w:rPr>
+          <w:rStyle w:val="Hyperlink"/>
+          <w:rFonts w:ascii="Times New Roman" w:hAnsi="Times New Roman" w:cs="Times New Roman"/>
+          <w:color w:val="auto"/>
+          <w:u w:val="none"/>
+        </w:rPr>
+      </w:pPr>
+    </w:p>
+    <w:p>
+      <w:pPr>
+        <w:ind w:firstLine="720"/>
+        <w:rPr>
+          <w:rStyle w:val="Hyperlink"/>
+          <w:rFonts w:ascii="Times New Roman" w:hAnsi="Times New Roman" w:cs="Times New Roman"/>
+          <w:color w:val="auto"/>
+          <w:u w:val="none"/>
+        </w:rPr>
+      </w:pPr>
+      <w:r>
+        <w:rPr>
+          <w:rStyle w:val="Hyperlink"/>
+          <w:rFonts w:ascii="Times New Roman" w:hAnsi="Times New Roman" w:cs="Times New Roman"/>
+          <w:color w:val="auto"/>
+          <w:u w:val="none"/>
+        </w:rPr>
+        <w:t xml:space="preserve">Sadly, due to </w:t>
+      </w:r>
+      <w:proofErr w:type="spellStart"/>
+      <w:r>
+        <w:rPr>
+          <w:rStyle w:val="Hyperlink"/>
+          <w:rFonts w:ascii="Times New Roman" w:hAnsi="Times New Roman" w:cs="Times New Roman"/>
+          <w:color w:val="auto"/>
+          <w:u w:val="none"/>
+        </w:rPr>
+        <w:t>SCOPe</w:t>
+      </w:r>
+      <w:proofErr w:type="spellEnd"/>
+      <w:r>
+        <w:rPr>
+          <w:rStyle w:val="Hyperlink"/>
+          <w:rFonts w:ascii="Times New Roman" w:hAnsi="Times New Roman" w:cs="Times New Roman"/>
+          <w:color w:val="auto"/>
+          <w:u w:val="none"/>
+        </w:rPr>
+        <w:t xml:space="preserve"> being mostly manual identification, the database is not as large as one would like for arriving at statistically important patterns. I was only able to access 14 proteins provided by </w:t>
+      </w:r>
+      <w:proofErr w:type="spellStart"/>
+      <w:r>
+        <w:rPr>
+          <w:rStyle w:val="Hyperlink"/>
+          <w:rFonts w:ascii="Times New Roman" w:hAnsi="Times New Roman" w:cs="Times New Roman"/>
+          <w:color w:val="auto"/>
+          <w:u w:val="none"/>
+        </w:rPr>
+        <w:t>SCOPe</w:t>
+      </w:r>
+      <w:proofErr w:type="spellEnd"/>
+      <w:r>
+        <w:rPr>
+          <w:rStyle w:val="Hyperlink"/>
+          <w:rFonts w:ascii="Times New Roman" w:hAnsi="Times New Roman" w:cs="Times New Roman"/>
+          <w:color w:val="auto"/>
+          <w:u w:val="none"/>
+        </w:rPr>
+        <w:t>, and after running my script onto the protein, I was only able to obtain around 50 datasets which was barely enough to determine any significance. The next steps for this project would be to continue to try to determine if the new coordinate system is a good measurement of secondary structure. While in theory, the directional shift and rotational differences between the initial and final amino acid sounds like a good measurement for the classification of secondary structures, further statistical analysis and practical observations need to be done before I can safely say that the new system works.</w:t>
+      </w:r>
+    </w:p>
+    <w:p>
+      <w:pPr>
+        <w:rPr>
+          <w:rStyle w:val="Hyperlink"/>
+          <w:rFonts w:ascii="Times New Roman" w:hAnsi="Times New Roman" w:cs="Times New Roman"/>
+          <w:color w:val="auto"/>
+          <w:u w:val="none"/>
+        </w:rPr>
+      </w:pPr>
+    </w:p>
+    <w:p>
+      <w:pPr>
+        <w:rPr>
+          <w:rStyle w:val="Hyperlink"/>
+          <w:rFonts w:ascii="Times New Roman" w:hAnsi="Times New Roman" w:cs="Times New Roman"/>
+          <w:color w:val="auto"/>
+          <w:u w:val="none"/>
+        </w:rPr>
+      </w:pPr>
+      <w:r>
+        <w:rPr>
+          <w:rStyle w:val="Hyperlink"/>
+          <w:rFonts w:ascii="Times New Roman" w:hAnsi="Times New Roman" w:cs="Times New Roman"/>
+          <w:b/>
+          <w:color w:val="auto"/>
+          <w:u w:val="none"/>
+        </w:rPr>
+        <w:t>Future Steps</w:t>
+      </w:r>
+    </w:p>
+    <w:p>
+      <w:pPr>
+        <w:ind w:firstLine="810"/>
+        <w:rPr>
+          <w:rStyle w:val="Hyperlink"/>
+          <w:rFonts w:ascii="Times New Roman" w:hAnsi="Times New Roman" w:cs="Times New Roman"/>
+          <w:color w:val="auto"/>
+          <w:u w:val="none"/>
+        </w:rPr>
+      </w:pPr>
+      <w:r>
+        <w:rPr>
+          <w:rStyle w:val="Hyperlink"/>
+          <w:rFonts w:ascii="Times New Roman" w:hAnsi="Times New Roman" w:cs="Times New Roman"/>
+          <w:color w:val="auto"/>
+          <w:u w:val="none"/>
+        </w:rPr>
+        <w:t>Theoretically, once a proper system has been implemented to determine proper metrics for secondary structures, the next steps would be to determine if there are any clusters that could indicate possible relatedness between the metrics. Future work involves the use of K-means clustering and simple machine-learning to try and identify these patterns to categorize these geometric relations as clusters. Once this is done, a heat map comparing the geometric clusters and similar related sequences should be created to determine if the geometric clusters that was determined has any relation to the primary sequences. If there is a strong correlation it would suggest that primary sequences can lead to secondary structure prediction as long as the proper metrics and analytics are applied. However, until we determine the proper system and metrics, these are still future steps to be done.</w:t>
+      </w:r>
+    </w:p>
+    <w:p>
+      <w:pPr>
+        <w:rPr>
+          <w:rFonts w:ascii="Times New Roman" w:hAnsi="Times New Roman" w:cs="Times New Roman"/>
+          <w:b/>
+        </w:rPr>
+      </w:pPr>
+    </w:p>
+    <w:p>
+      <w:pPr>
+        <w:rPr>
+          <w:rFonts w:ascii="Times New Roman" w:hAnsi="Times New Roman" w:cs="Times New Roman"/>
+          <w:b/>
+        </w:rPr>
+      </w:pPr>
+    </w:p>
+    <w:p>
+      <w:pPr>
+        <w:rPr>
+          <w:rFonts w:ascii="Times New Roman" w:hAnsi="Times New Roman" w:cs="Times New Roman"/>
+          <w:b/>
+        </w:rPr>
+      </w:pPr>
+    </w:p>
+    <w:p>
+      <w:pPr>
+        <w:rPr>
           <w:rFonts w:ascii="Times New Roman" w:hAnsi="Times New Roman" w:cs="Times New Roman"/>
           <w:b/>
         </w:rPr>
@@ -5272,6 +6993,27 @@
           <w:rFonts w:ascii="Times New Roman" w:hAnsi="Times New Roman" w:cs="Times New Roman"/>
         </w:rPr>
       </w:pPr>
+      <w:r>
+        <w:rPr>
+          <w:rFonts w:ascii="Times New Roman" w:hAnsi="Times New Roman" w:cs="Times New Roman"/>
+        </w:rPr>
+        <w:tab/>
+        <w:t xml:space="preserve">Additionally, rather than calculating all the dihedral angles for the entire protein, it is possible to calculate the dihedral angles for specific parts of the protein, mainly helices, sheets, and coils. The output for these are exactly the same as the entire dihedral angle computation, however they will only cover the regions which the PDB file has stated are helices, sheets, or coils. To do this simply use: </w:t>
+      </w:r>
+      <w:r>
+        <w:rPr>
+          <w:rFonts w:ascii="Times New Roman" w:hAnsi="Times New Roman" w:cs="Times New Roman"/>
+          <w:i/>
+        </w:rPr>
+        <w:t>python 4900.py helix/sheet/coil name_of_valid_pdb_file.pdb</w:t>
+      </w:r>
+    </w:p>
+    <w:p>
+      <w:pPr>
+        <w:rPr>
+          <w:rFonts w:ascii="Times New Roman" w:hAnsi="Times New Roman" w:cs="Times New Roman"/>
+        </w:rPr>
+      </w:pPr>
     </w:p>
     <w:p>
       <w:r>
@@ -5429,6 +7171,7 @@
         <w:rPr>
           <w:rFonts w:ascii="Times New Roman" w:hAnsi="Times New Roman" w:cs="Times New Roman"/>
         </w:rPr>
+        <w:lastRenderedPageBreak/>
         <w:t>-</w:t>
       </w:r>
     </w:p>
@@ -5491,11 +7234,18 @@
           <w:rFonts w:ascii="Times New Roman" w:hAnsi="Times New Roman" w:cs="Times New Roman"/>
         </w:rPr>
       </w:pPr>
-      <w:r>
-        <w:rPr>
-          <w:rFonts w:ascii="Times New Roman" w:hAnsi="Times New Roman" w:cs="Times New Roman"/>
-        </w:rPr>
-        <w:lastRenderedPageBreak/>
+    </w:p>
+    <w:p>
+      <w:pPr>
+        <w:ind w:firstLine="720"/>
+        <w:rPr>
+          <w:rFonts w:ascii="Times New Roman" w:hAnsi="Times New Roman" w:cs="Times New Roman"/>
+        </w:rPr>
+      </w:pPr>
+      <w:r>
+        <w:rPr>
+          <w:rFonts w:ascii="Times New Roman" w:hAnsi="Times New Roman" w:cs="Times New Roman"/>
+        </w:rPr>
         <w:t xml:space="preserve">There are other functionalities of the program as well including the ability to calculate the x, y, and z coordinates of the “center” of the protein based on molecular mass and the distance that each amino acid within the protein is from that calculated center. The command for both of these functions are: </w:t>
       </w:r>
       <w:r>
@@ -5548,6 +7298,48 @@
     </w:p>
     <w:p>
       <w:pPr>
+        <w:ind w:firstLine="720"/>
+        <w:rPr>
+          <w:rFonts w:ascii="Times New Roman" w:hAnsi="Times New Roman" w:cs="Times New Roman"/>
+        </w:rPr>
+      </w:pPr>
+      <w:r>
+        <w:rPr>
+          <w:rFonts w:ascii="Times New Roman" w:hAnsi="Times New Roman" w:cs="Times New Roman"/>
+        </w:rPr>
+        <w:t xml:space="preserve">Finally, in order to access the new system that I had created, simple use the command: </w:t>
+      </w:r>
+      <w:r>
+        <w:rPr>
+          <w:rFonts w:ascii="Times New Roman" w:hAnsi="Times New Roman" w:cs="Times New Roman"/>
+          <w:i/>
+        </w:rPr>
+        <w:t xml:space="preserve">python 4900.py new </w:t>
+      </w:r>
+      <w:r>
+        <w:rPr>
+          <w:rFonts w:ascii="Times New Roman" w:hAnsi="Times New Roman" w:cs="Times New Roman"/>
+          <w:i/>
+        </w:rPr>
+        <w:t>PDB_file.pdb</w:t>
+      </w:r>
+      <w:r>
+        <w:rPr>
+          <w:rFonts w:ascii="Times New Roman" w:hAnsi="Times New Roman" w:cs="Times New Roman"/>
+        </w:rPr>
+        <w:t xml:space="preserve"> and the script will take the PDB file and do all the necessary conversions and calculations to create the new coordinate system for each coil. The output for this is similar to the dihedral angle calculations. However, instead of displaying the amino acid and the two angles the output looks like: </w:t>
+      </w:r>
+    </w:p>
+    <w:p>
+      <w:pPr>
+        <w:ind w:firstLine="720"/>
+        <w:rPr>
+          <w:rFonts w:ascii="Times New Roman" w:hAnsi="Times New Roman" w:cs="Times New Roman"/>
+        </w:rPr>
+      </w:pPr>
+    </w:p>
+    <w:p>
+      <w:pPr>
         <w:rPr>
           <w:rFonts w:ascii="Times New Roman" w:hAnsi="Times New Roman" w:cs="Times New Roman"/>
           <w:b/>
@@ -5558,6 +7350,169 @@
           <w:rFonts w:ascii="Times New Roman" w:hAnsi="Times New Roman" w:cs="Times New Roman"/>
           <w:b/>
         </w:rPr>
+        <w:t>Residue Number | Relative Vertex Atom| Distance | X | Y | Z | Angle1 | Angle 2 | Sequence</w:t>
+      </w:r>
+    </w:p>
+    <w:p>
+      <w:pPr>
+        <w:rPr>
+          <w:rFonts w:ascii="Times New Roman" w:hAnsi="Times New Roman" w:cs="Times New Roman"/>
+        </w:rPr>
+      </w:pPr>
+      <w:r>
+        <w:rPr>
+          <w:rFonts w:ascii="Times New Roman" w:hAnsi="Times New Roman" w:cs="Times New Roman"/>
+        </w:rPr>
+        <w:t>2 | N | 1.543 | 0.543 | -0.923 | -0.803 |</w:t>
+      </w:r>
+      <w:r>
+        <w:rPr>
+          <w:rFonts w:ascii="Times New Roman" w:hAnsi="Times New Roman" w:cs="Times New Roman"/>
+        </w:rPr>
+        <w:t xml:space="preserve"> </w:t>
+      </w:r>
+      <w:r>
+        <w:rPr>
+          <w:rFonts w:ascii="Times New Roman" w:hAnsi="Times New Roman" w:cs="Times New Roman"/>
+        </w:rPr>
+        <w:t>1</w:t>
+      </w:r>
+      <w:r>
+        <w:rPr>
+          <w:rFonts w:ascii="Times New Roman" w:hAnsi="Times New Roman" w:cs="Times New Roman"/>
+        </w:rPr>
+        <w:t xml:space="preserve">31.027 </w:t>
+      </w:r>
+      <w:r>
+        <w:rPr>
+          <w:rFonts w:ascii="Times New Roman" w:hAnsi="Times New Roman" w:cs="Times New Roman"/>
+        </w:rPr>
+        <w:t xml:space="preserve">| </w:t>
+      </w:r>
+      <w:r>
+        <w:rPr>
+          <w:rFonts w:ascii="Times New Roman" w:hAnsi="Times New Roman" w:cs="Times New Roman"/>
+        </w:rPr>
+        <w:t>-50.07</w:t>
+      </w:r>
+      <w:r>
+        <w:rPr>
+          <w:rFonts w:ascii="Times New Roman" w:hAnsi="Times New Roman" w:cs="Times New Roman"/>
+        </w:rPr>
+        <w:t>6</w:t>
+      </w:r>
+      <w:r>
+        <w:rPr>
+          <w:rFonts w:ascii="Times New Roman" w:hAnsi="Times New Roman" w:cs="Times New Roman"/>
+        </w:rPr>
+        <w:t xml:space="preserve"> </w:t>
+      </w:r>
+      <w:r>
+        <w:rPr>
+          <w:rFonts w:ascii="Times New Roman" w:hAnsi="Times New Roman" w:cs="Times New Roman"/>
+        </w:rPr>
+        <w:t xml:space="preserve">| </w:t>
+      </w:r>
+      <w:r>
+        <w:rPr>
+          <w:rFonts w:ascii="Times New Roman" w:hAnsi="Times New Roman" w:cs="Times New Roman"/>
+        </w:rPr>
+        <w:t>VL</w:t>
+      </w:r>
+    </w:p>
+    <w:p>
+      <w:pPr>
+        <w:rPr>
+          <w:rFonts w:ascii="Times New Roman" w:hAnsi="Times New Roman" w:cs="Times New Roman"/>
+        </w:rPr>
+      </w:pPr>
+      <w:r>
+        <w:rPr>
+          <w:rFonts w:ascii="Times New Roman" w:hAnsi="Times New Roman" w:cs="Times New Roman"/>
+        </w:rPr>
+        <w:t>2</w:t>
+      </w:r>
+      <w:r>
+        <w:rPr>
+          <w:rFonts w:ascii="Times New Roman" w:hAnsi="Times New Roman" w:cs="Times New Roman"/>
+        </w:rPr>
+        <w:t xml:space="preserve"> | C | 2.418 | 1.418 | -0.150 | -0.203 | 143.513 | -124.44 |</w:t>
+      </w:r>
+      <w:r>
+        <w:rPr>
+          <w:rFonts w:ascii="Times New Roman" w:hAnsi="Times New Roman" w:cs="Times New Roman"/>
+        </w:rPr>
+        <w:t xml:space="preserve"> VL</w:t>
+      </w:r>
+    </w:p>
+    <w:p>
+      <w:pPr>
+        <w:rPr>
+          <w:rFonts w:ascii="Times New Roman" w:hAnsi="Times New Roman" w:cs="Times New Roman"/>
+        </w:rPr>
+      </w:pPr>
+      <w:r>
+        <w:rPr>
+          <w:rFonts w:ascii="Times New Roman" w:hAnsi="Times New Roman" w:cs="Times New Roman"/>
+        </w:rPr>
+        <w:t xml:space="preserve">2 </w:t>
+      </w:r>
+      <w:r>
+        <w:rPr>
+          <w:rFonts w:ascii="Times New Roman" w:hAnsi="Times New Roman" w:cs="Times New Roman"/>
+        </w:rPr>
+        <w:t xml:space="preserve">| </w:t>
+      </w:r>
+      <w:r>
+        <w:rPr>
+          <w:rFonts w:ascii="Times New Roman" w:hAnsi="Times New Roman" w:cs="Times New Roman"/>
+        </w:rPr>
+        <w:t>C</w:t>
+      </w:r>
+      <w:r>
+        <w:rPr>
+          <w:rFonts w:ascii="Times New Roman" w:hAnsi="Times New Roman" w:cs="Times New Roman"/>
+        </w:rPr>
+        <w:t xml:space="preserve"> | 3.799 | 0.555 | 1.1147 | -0.903 | -129.013 |</w:t>
+      </w:r>
+      <w:r>
+        <w:rPr>
+          <w:rFonts w:ascii="Times New Roman" w:hAnsi="Times New Roman" w:cs="Times New Roman"/>
+        </w:rPr>
+        <w:t xml:space="preserve"> NULL </w:t>
+      </w:r>
+      <w:r>
+        <w:rPr>
+          <w:rFonts w:ascii="Times New Roman" w:hAnsi="Times New Roman" w:cs="Times New Roman"/>
+        </w:rPr>
+        <w:t xml:space="preserve">| </w:t>
+      </w:r>
+      <w:r>
+        <w:rPr>
+          <w:rFonts w:ascii="Times New Roman" w:hAnsi="Times New Roman" w:cs="Times New Roman"/>
+        </w:rPr>
+        <w:t>VL</w:t>
+      </w:r>
+    </w:p>
+    <w:p>
+      <w:pPr>
+        <w:rPr>
+          <w:rFonts w:ascii="Times New Roman" w:hAnsi="Times New Roman" w:cs="Times New Roman"/>
+        </w:rPr>
+      </w:pPr>
+    </w:p>
+    <w:p>
+      <w:pPr>
+        <w:rPr>
+          <w:rFonts w:ascii="Times New Roman" w:hAnsi="Times New Roman" w:cs="Times New Roman"/>
+          <w:b/>
+        </w:rPr>
+      </w:pPr>
+      <w:r>
+        <w:rPr>
+          <w:rFonts w:ascii="Times New Roman" w:hAnsi="Times New Roman" w:cs="Times New Roman"/>
+          <w:b/>
+        </w:rPr>
         <w:t>File Navigation</w:t>
       </w:r>
     </w:p>
@@ -5604,6 +7559,32 @@
           <w:rFonts w:ascii="Times New Roman" w:hAnsi="Times New Roman" w:cs="Times New Roman"/>
         </w:rPr>
         <w:t xml:space="preserve"> the 30 proteins identified by BLAST that was used</w:t>
+      </w:r>
+    </w:p>
+    <w:p>
+      <w:pPr>
+        <w:rPr>
+          <w:rFonts w:ascii="Times New Roman" w:hAnsi="Times New Roman" w:cs="Times New Roman"/>
+        </w:rPr>
+      </w:pPr>
+      <w:r>
+        <w:rPr>
+          <w:rFonts w:ascii="Times New Roman" w:hAnsi="Times New Roman" w:cs="Times New Roman"/>
+        </w:rPr>
+        <w:t>Apolipoprotein</w:t>
+      </w:r>
+      <w:r>
+        <w:rPr>
+          <w:rFonts w:ascii="Times New Roman" w:hAnsi="Times New Roman" w:cs="Times New Roman"/>
+        </w:rPr>
+        <w:tab/>
+      </w:r>
+      <w:r>
+        <w:rPr>
+          <w:rFonts w:ascii="Times New Roman" w:hAnsi="Times New Roman" w:cs="Times New Roman"/>
+        </w:rPr>
+        <w:tab/>
+        <w:t>Contains 12 PDB Files of “Apolipoprotein”</w:t>
       </w:r>
     </w:p>
     <w:p>
@@ -5673,15 +7654,7 @@
           <w:rFonts w:ascii="Times New Roman" w:hAnsi="Times New Roman" w:cs="Times New Roman"/>
         </w:rPr>
         <w:tab/>
-        <w:t>Six proteins used to</w:t>
-      </w:r>
-      <w:bookmarkStart w:id="0" w:name="_GoBack"/>
-      <w:bookmarkEnd w:id="0"/>
-      <w:r>
-        <w:rPr>
-          <w:rFonts w:ascii="Times New Roman" w:hAnsi="Times New Roman" w:cs="Times New Roman"/>
-        </w:rPr>
-        <w:t xml:space="preserve"> test and create the dihedral angle script</w:t>
+        <w:t>Six proteins used to test and create the dihedral angle script</w:t>
       </w:r>
     </w:p>
     <w:p>
@@ -5734,6 +7707,32 @@
         <w:rPr>
           <w:rFonts w:ascii="Times New Roman" w:hAnsi="Times New Roman" w:cs="Times New Roman"/>
         </w:rPr>
+        <w:t>Coordinates.xlsx</w:t>
+      </w:r>
+      <w:r>
+        <w:rPr>
+          <w:rFonts w:ascii="Times New Roman" w:hAnsi="Times New Roman" w:cs="Times New Roman"/>
+        </w:rPr>
+        <w:tab/>
+      </w:r>
+      <w:r>
+        <w:rPr>
+          <w:rFonts w:ascii="Times New Roman" w:hAnsi="Times New Roman" w:cs="Times New Roman"/>
+        </w:rPr>
+        <w:tab/>
+        <w:t>Results from the new coordinate generation for an immediate bond</w:t>
+      </w:r>
+    </w:p>
+    <w:p>
+      <w:pPr>
+        <w:rPr>
+          <w:rFonts w:ascii="Times New Roman" w:hAnsi="Times New Roman" w:cs="Times New Roman"/>
+        </w:rPr>
+      </w:pPr>
+      <w:r>
+        <w:rPr>
+          <w:rFonts w:ascii="Times New Roman" w:hAnsi="Times New Roman" w:cs="Times New Roman"/>
+        </w:rPr>
         <w:t>Magnitudes.xlsx</w:t>
       </w:r>
       <w:r>
@@ -5760,6 +7759,32 @@
         <w:rPr>
           <w:rFonts w:ascii="Times New Roman" w:hAnsi="Times New Roman" w:cs="Times New Roman"/>
         </w:rPr>
+        <w:t>NewCoord.xlsx</w:t>
+      </w:r>
+      <w:r>
+        <w:rPr>
+          <w:rFonts w:ascii="Times New Roman" w:hAnsi="Times New Roman" w:cs="Times New Roman"/>
+        </w:rPr>
+        <w:tab/>
+      </w:r>
+      <w:r>
+        <w:rPr>
+          <w:rFonts w:ascii="Times New Roman" w:hAnsi="Times New Roman" w:cs="Times New Roman"/>
+        </w:rPr>
+        <w:tab/>
+        <w:t>The results from running the geometric script on “Apolipoprotein”</w:t>
+      </w:r>
+    </w:p>
+    <w:p>
+      <w:pPr>
+        <w:rPr>
+          <w:rFonts w:ascii="Times New Roman" w:hAnsi="Times New Roman" w:cs="Times New Roman"/>
+        </w:rPr>
+      </w:pPr>
+      <w:r>
+        <w:rPr>
+          <w:rFonts w:ascii="Times New Roman" w:hAnsi="Times New Roman" w:cs="Times New Roman"/>
+        </w:rPr>
         <w:t>Ramachandran Plots</w:t>
       </w:r>
       <w:r>
@@ -5803,11 +7828,84 @@
           <w:b/>
         </w:rPr>
       </w:pPr>
-      <w:r>
+    </w:p>
+    <w:p>
+      <w:pPr>
         <w:rPr>
           <w:rFonts w:ascii="Times New Roman" w:hAnsi="Times New Roman" w:cs="Times New Roman"/>
           <w:b/>
         </w:rPr>
+      </w:pPr>
+    </w:p>
+    <w:p>
+      <w:pPr>
+        <w:rPr>
+          <w:rFonts w:ascii="Times New Roman" w:hAnsi="Times New Roman" w:cs="Times New Roman"/>
+          <w:b/>
+        </w:rPr>
+      </w:pPr>
+    </w:p>
+    <w:p>
+      <w:pPr>
+        <w:rPr>
+          <w:rFonts w:ascii="Times New Roman" w:hAnsi="Times New Roman" w:cs="Times New Roman"/>
+          <w:b/>
+        </w:rPr>
+      </w:pPr>
+    </w:p>
+    <w:p>
+      <w:pPr>
+        <w:rPr>
+          <w:rFonts w:ascii="Times New Roman" w:hAnsi="Times New Roman" w:cs="Times New Roman"/>
+          <w:b/>
+        </w:rPr>
+      </w:pPr>
+    </w:p>
+    <w:p>
+      <w:pPr>
+        <w:rPr>
+          <w:rFonts w:ascii="Times New Roman" w:hAnsi="Times New Roman" w:cs="Times New Roman"/>
+          <w:b/>
+        </w:rPr>
+      </w:pPr>
+    </w:p>
+    <w:p>
+      <w:pPr>
+        <w:rPr>
+          <w:rFonts w:ascii="Times New Roman" w:hAnsi="Times New Roman" w:cs="Times New Roman"/>
+          <w:b/>
+        </w:rPr>
+      </w:pPr>
+    </w:p>
+    <w:p>
+      <w:pPr>
+        <w:rPr>
+          <w:rFonts w:ascii="Times New Roman" w:hAnsi="Times New Roman" w:cs="Times New Roman"/>
+          <w:b/>
+        </w:rPr>
+      </w:pPr>
+    </w:p>
+    <w:p>
+      <w:pPr>
+        <w:rPr>
+          <w:rFonts w:ascii="Times New Roman" w:hAnsi="Times New Roman" w:cs="Times New Roman"/>
+          <w:b/>
+        </w:rPr>
+      </w:pPr>
+    </w:p>
+    <w:p>
+      <w:pPr>
+        <w:rPr>
+          <w:rFonts w:ascii="Times New Roman" w:hAnsi="Times New Roman" w:cs="Times New Roman"/>
+          <w:b/>
+        </w:rPr>
+      </w:pPr>
+      <w:r>
+        <w:rPr>
+          <w:rFonts w:ascii="Times New Roman" w:hAnsi="Times New Roman" w:cs="Times New Roman"/>
+          <w:b/>
+        </w:rPr>
+        <w:lastRenderedPageBreak/>
         <w:t>Sources of Information</w:t>
       </w:r>
     </w:p>
@@ -5830,7 +7928,7 @@
           <w:rFonts w:ascii="Times New Roman" w:hAnsi="Times New Roman" w:cs="Times New Roman"/>
         </w:rPr>
       </w:pPr>
-      <w:hyperlink r:id="rId28" w:history="1">
+      <w:hyperlink r:id="rId34" w:history="1">
         <w:r>
           <w:rPr>
             <w:rStyle w:val="Hyperlink"/>
@@ -5843,10 +7941,11 @@
     <w:p>
       <w:pPr>
         <w:rPr>
-          <w:rFonts w:ascii="Times New Roman" w:hAnsi="Times New Roman" w:cs="Times New Roman"/>
-        </w:rPr>
-      </w:pPr>
-      <w:hyperlink r:id="rId29" w:history="1">
+          <w:rStyle w:val="Hyperlink"/>
+          <w:rFonts w:ascii="Times New Roman" w:hAnsi="Times New Roman" w:cs="Times New Roman"/>
+        </w:rPr>
+      </w:pPr>
+      <w:hyperlink r:id="rId35" w:history="1">
         <w:r>
           <w:rPr>
             <w:rStyle w:val="Hyperlink"/>
@@ -5862,6 +7961,70 @@
           <w:rFonts w:ascii="Times New Roman" w:hAnsi="Times New Roman" w:cs="Times New Roman"/>
         </w:rPr>
       </w:pPr>
+      <w:hyperlink r:id="rId36" w:history="1">
+        <w:r>
+          <w:rPr>
+            <w:rStyle w:val="Hyperlink"/>
+            <w:rFonts w:ascii="Times New Roman" w:hAnsi="Times New Roman" w:cs="Times New Roman"/>
+          </w:rPr>
+          <w:t>https://en.wikipedia.org/wiki/Random_coil</w:t>
+        </w:r>
+      </w:hyperlink>
+    </w:p>
+    <w:p>
+      <w:pPr>
+        <w:rPr>
+          <w:rFonts w:ascii="Times New Roman" w:hAnsi="Times New Roman" w:cs="Times New Roman"/>
+        </w:rPr>
+      </w:pPr>
+      <w:hyperlink r:id="rId37" w:history="1">
+        <w:r>
+          <w:rPr>
+            <w:rStyle w:val="Hyperlink"/>
+            <w:rFonts w:ascii="Times New Roman" w:hAnsi="Times New Roman" w:cs="Times New Roman"/>
+          </w:rPr>
+          <w:t>https://en.wikipedia.org/wiki/Turn_(biochemistry)</w:t>
+        </w:r>
+      </w:hyperlink>
+    </w:p>
+    <w:p>
+      <w:pPr>
+        <w:rPr>
+          <w:rFonts w:ascii="Times New Roman" w:hAnsi="Times New Roman" w:cs="Times New Roman"/>
+        </w:rPr>
+      </w:pPr>
+      <w:hyperlink r:id="rId38" w:history="1">
+        <w:r>
+          <w:rPr>
+            <w:rStyle w:val="Hyperlink"/>
+            <w:rFonts w:ascii="Times New Roman" w:hAnsi="Times New Roman" w:cs="Times New Roman"/>
+          </w:rPr>
+          <w:t>https://en.wikipedia.org/wiki/Loop_modeling</w:t>
+        </w:r>
+      </w:hyperlink>
+    </w:p>
+    <w:p>
+      <w:pPr>
+        <w:rPr>
+          <w:rFonts w:ascii="Times New Roman" w:hAnsi="Times New Roman" w:cs="Times New Roman"/>
+        </w:rPr>
+      </w:pPr>
+      <w:hyperlink r:id="rId39" w:history="1">
+        <w:r>
+          <w:rPr>
+            <w:rStyle w:val="Hyperlink"/>
+            <w:rFonts w:ascii="Times New Roman" w:hAnsi="Times New Roman" w:cs="Times New Roman"/>
+          </w:rPr>
+          <w:t>http://pubs.acs.org/doi/abs/10.1021/bi00699a002</w:t>
+        </w:r>
+      </w:hyperlink>
+    </w:p>
+    <w:p>
+      <w:pPr>
+        <w:rPr>
+          <w:rFonts w:ascii="Times New Roman" w:hAnsi="Times New Roman" w:cs="Times New Roman"/>
+        </w:rPr>
+      </w:pPr>
     </w:p>
     <w:p>
       <w:pPr>
@@ -5882,7 +8045,7 @@
           <w:rFonts w:ascii="Times New Roman" w:hAnsi="Times New Roman" w:cs="Times New Roman"/>
         </w:rPr>
       </w:pPr>
-      <w:hyperlink r:id="rId30" w:history="1">
+      <w:hyperlink r:id="rId40" w:history="1">
         <w:r>
           <w:rPr>
             <w:rStyle w:val="Hyperlink"/>
@@ -5898,7 +8061,7 @@
           <w:rFonts w:ascii="Times New Roman" w:hAnsi="Times New Roman" w:cs="Times New Roman"/>
         </w:rPr>
       </w:pPr>
-      <w:hyperlink r:id="rId31" w:history="1">
+      <w:hyperlink r:id="rId41" w:history="1">
         <w:r>
           <w:rPr>
             <w:rStyle w:val="Hyperlink"/>
@@ -5914,7 +8077,7 @@
           <w:rFonts w:ascii="Times New Roman" w:hAnsi="Times New Roman" w:cs="Times New Roman"/>
         </w:rPr>
       </w:pPr>
-      <w:hyperlink r:id="rId32" w:history="1">
+      <w:hyperlink r:id="rId42" w:history="1">
         <w:r>
           <w:rPr>
             <w:rStyle w:val="Hyperlink"/>
@@ -5930,7 +8093,7 @@
           <w:rFonts w:ascii="Times New Roman" w:hAnsi="Times New Roman" w:cs="Times New Roman"/>
         </w:rPr>
       </w:pPr>
-      <w:hyperlink r:id="rId33" w:history="1">
+      <w:hyperlink r:id="rId43" w:history="1">
         <w:r>
           <w:rPr>
             <w:rStyle w:val="Hyperlink"/>
@@ -5962,7 +8125,7 @@
       <w:r>
         <w:t xml:space="preserve"> </w:t>
       </w:r>
-      <w:hyperlink r:id="rId34" w:history="1">
+      <w:hyperlink r:id="rId44" w:anchor="Structure" w:history="1">
         <w:r>
           <w:rPr>
             <w:rStyle w:val="Hyperlink"/>
@@ -5978,7 +8141,7 @@
           <w:rFonts w:ascii="Times New Roman" w:hAnsi="Times New Roman" w:cs="Times New Roman"/>
         </w:rPr>
       </w:pPr>
-      <w:hyperlink r:id="rId35" w:history="1">
+      <w:hyperlink r:id="rId45" w:history="1">
         <w:r>
           <w:rPr>
             <w:rStyle w:val="Hyperlink"/>
@@ -6014,7 +8177,7 @@
           <w:rFonts w:ascii="Times New Roman" w:hAnsi="Times New Roman" w:cs="Times New Roman"/>
         </w:rPr>
       </w:pPr>
-      <w:hyperlink r:id="rId36" w:history="1">
+      <w:hyperlink r:id="rId46" w:history="1">
         <w:r>
           <w:rPr>
             <w:rStyle w:val="Hyperlink"/>
@@ -6050,7 +8213,7 @@
           <w:rFonts w:ascii="Times New Roman" w:hAnsi="Times New Roman" w:cs="Times New Roman"/>
         </w:rPr>
       </w:pPr>
-      <w:hyperlink r:id="rId37" w:history="1">
+      <w:hyperlink r:id="rId47" w:history="1">
         <w:r>
           <w:rPr>
             <w:rStyle w:val="Hyperlink"/>
@@ -6063,10 +8226,11 @@
     <w:p>
       <w:pPr>
         <w:rPr>
-          <w:rFonts w:ascii="Times New Roman" w:hAnsi="Times New Roman" w:cs="Times New Roman"/>
-        </w:rPr>
-      </w:pPr>
-      <w:hyperlink r:id="rId38" w:history="1">
+          <w:rStyle w:val="Hyperlink"/>
+          <w:rFonts w:ascii="Times New Roman" w:hAnsi="Times New Roman" w:cs="Times New Roman"/>
+        </w:rPr>
+      </w:pPr>
+      <w:hyperlink r:id="rId48" w:history="1">
         <w:r>
           <w:rPr>
             <w:rStyle w:val="Hyperlink"/>
@@ -6079,6 +8243,65 @@
     <w:p>
       <w:pPr>
         <w:rPr>
+          <w:rStyle w:val="Hyperlink"/>
+          <w:rFonts w:ascii="Times New Roman" w:hAnsi="Times New Roman" w:cs="Times New Roman"/>
+        </w:rPr>
+      </w:pPr>
+    </w:p>
+    <w:p>
+      <w:pPr>
+        <w:rPr>
+          <w:rStyle w:val="Hyperlink"/>
+          <w:rFonts w:ascii="Times New Roman" w:hAnsi="Times New Roman" w:cs="Times New Roman"/>
+          <w:color w:val="auto"/>
+          <w:u w:val="none"/>
+        </w:rPr>
+      </w:pPr>
+      <w:r>
+        <w:rPr>
+          <w:rStyle w:val="Hyperlink"/>
+          <w:rFonts w:ascii="Times New Roman" w:hAnsi="Times New Roman" w:cs="Times New Roman"/>
+          <w:color w:val="auto"/>
+          <w:u w:val="none"/>
+        </w:rPr>
+        <w:t>K-Means Clustering</w:t>
+      </w:r>
+    </w:p>
+    <w:p>
+      <w:pPr>
+        <w:rPr>
+          <w:rFonts w:ascii="Times New Roman" w:hAnsi="Times New Roman" w:cs="Times New Roman"/>
+        </w:rPr>
+      </w:pPr>
+      <w:hyperlink r:id="rId49" w:history="1">
+        <w:r>
+          <w:rPr>
+            <w:rStyle w:val="Hyperlink"/>
+            <w:rFonts w:ascii="Times New Roman" w:hAnsi="Times New Roman" w:cs="Times New Roman"/>
+          </w:rPr>
+          <w:t>http://home.deib.polimi.it/matteucc/Clustering/tutorial_html/kmeans.html</w:t>
+        </w:r>
+      </w:hyperlink>
+    </w:p>
+    <w:p>
+      <w:pPr>
+        <w:rPr>
+          <w:rFonts w:ascii="Times New Roman" w:hAnsi="Times New Roman" w:cs="Times New Roman"/>
+        </w:rPr>
+      </w:pPr>
+      <w:hyperlink r:id="rId50" w:history="1">
+        <w:r>
+          <w:rPr>
+            <w:rStyle w:val="Hyperlink"/>
+            <w:rFonts w:ascii="Times New Roman" w:hAnsi="Times New Roman" w:cs="Times New Roman"/>
+          </w:rPr>
+          <w:t>https://datasciencelab.wordpress.com/2013/12/12/clustering-with-k-means-in-python/</w:t>
+        </w:r>
+      </w:hyperlink>
+    </w:p>
+    <w:p>
+      <w:pPr>
+        <w:rPr>
           <w:rFonts w:ascii="Times New Roman" w:hAnsi="Times New Roman" w:cs="Times New Roman"/>
         </w:rPr>
       </w:pPr>
@@ -6102,7 +8325,7 @@
           <w:rFonts w:ascii="Times New Roman" w:hAnsi="Times New Roman" w:cs="Times New Roman"/>
         </w:rPr>
       </w:pPr>
-      <w:hyperlink r:id="rId39" w:history="1">
+      <w:hyperlink r:id="rId51" w:history="1">
         <w:r>
           <w:rPr>
             <w:rStyle w:val="Hyperlink"/>
@@ -6138,7 +8361,7 @@
           <w:rFonts w:ascii="Times New Roman" w:hAnsi="Times New Roman" w:cs="Times New Roman"/>
         </w:rPr>
       </w:pPr>
-      <w:hyperlink r:id="rId40" w:history="1">
+      <w:hyperlink r:id="rId52" w:history="1">
         <w:r>
           <w:rPr>
             <w:rStyle w:val="Hyperlink"/>
@@ -6151,10 +8374,11 @@
     <w:p>
       <w:pPr>
         <w:rPr>
-          <w:rFonts w:ascii="Times New Roman" w:hAnsi="Times New Roman" w:cs="Times New Roman"/>
-        </w:rPr>
-      </w:pPr>
-      <w:hyperlink r:id="rId41" w:history="1">
+          <w:rStyle w:val="Hyperlink"/>
+          <w:rFonts w:ascii="Times New Roman" w:hAnsi="Times New Roman" w:cs="Times New Roman"/>
+        </w:rPr>
+      </w:pPr>
+      <w:hyperlink r:id="rId53" w:history="1">
         <w:r>
           <w:rPr>
             <w:rStyle w:val="Hyperlink"/>
@@ -6163,6 +8387,173 @@
           <w:t>https://www.pymol.org/</w:t>
         </w:r>
       </w:hyperlink>
+    </w:p>
+    <w:p>
+      <w:pPr>
+        <w:rPr>
+          <w:rStyle w:val="Hyperlink"/>
+          <w:rFonts w:ascii="Times New Roman" w:hAnsi="Times New Roman" w:cs="Times New Roman"/>
+        </w:rPr>
+      </w:pPr>
+      <w:hyperlink r:id="rId54" w:history="1">
+        <w:r>
+          <w:rPr>
+            <w:rStyle w:val="Hyperlink"/>
+            <w:rFonts w:ascii="Times New Roman" w:hAnsi="Times New Roman" w:cs="Times New Roman"/>
+          </w:rPr>
+          <w:t>http://www.expasy.org/resources/search/keywords:secondary%20structure%20prediction</w:t>
+        </w:r>
+      </w:hyperlink>
+    </w:p>
+    <w:p>
+      <w:pPr>
+        <w:rPr>
+          <w:rStyle w:val="Hyperlink"/>
+          <w:rFonts w:ascii="Times New Roman" w:hAnsi="Times New Roman" w:cs="Times New Roman"/>
+        </w:rPr>
+      </w:pPr>
+      <w:hyperlink r:id="rId55" w:history="1">
+        <w:r>
+          <w:rPr>
+            <w:rStyle w:val="Hyperlink"/>
+            <w:rFonts w:ascii="Times New Roman" w:hAnsi="Times New Roman" w:cs="Times New Roman"/>
+          </w:rPr>
+          <w:t>http://math.oregonstate.edu/home/programs/undergrad/CalculusQuestStudyGuides/vcalc/dotprod/dotprod.html</w:t>
+        </w:r>
+      </w:hyperlink>
+    </w:p>
+    <w:p>
+      <w:pPr>
+        <w:rPr>
+          <w:rStyle w:val="Hyperlink"/>
+          <w:rFonts w:ascii="Times New Roman" w:hAnsi="Times New Roman" w:cs="Times New Roman"/>
+        </w:rPr>
+      </w:pPr>
+    </w:p>
+    <w:p>
+      <w:pPr>
+        <w:rPr>
+          <w:rStyle w:val="Hyperlink"/>
+          <w:rFonts w:ascii="Times New Roman" w:hAnsi="Times New Roman" w:cs="Times New Roman"/>
+          <w:b/>
+          <w:color w:val="auto"/>
+          <w:u w:val="none"/>
+        </w:rPr>
+      </w:pPr>
+      <w:proofErr w:type="spellStart"/>
+      <w:r>
+        <w:rPr>
+          <w:rStyle w:val="Hyperlink"/>
+          <w:rFonts w:ascii="Times New Roman" w:hAnsi="Times New Roman" w:cs="Times New Roman"/>
+          <w:b/>
+          <w:color w:val="auto"/>
+          <w:u w:val="none"/>
+        </w:rPr>
+        <w:t>SCOPe</w:t>
+      </w:r>
+      <w:proofErr w:type="spellEnd"/>
+    </w:p>
+    <w:p>
+      <w:pPr>
+        <w:rPr>
+          <w:rStyle w:val="Hyperlink"/>
+          <w:rFonts w:ascii="Times New Roman" w:hAnsi="Times New Roman" w:cs="Times New Roman"/>
+          <w:color w:val="auto"/>
+          <w:u w:val="none"/>
+        </w:rPr>
+      </w:pPr>
+      <w:hyperlink r:id="rId56" w:history="1">
+        <w:r>
+          <w:rPr>
+            <w:rStyle w:val="Hyperlink"/>
+            <w:rFonts w:ascii="Times New Roman" w:hAnsi="Times New Roman" w:cs="Times New Roman"/>
+          </w:rPr>
+          <w:t>http://scop.berkeley.edu/</w:t>
+        </w:r>
+      </w:hyperlink>
+    </w:p>
+    <w:bookmarkStart w:id="0" w:name="_GoBack"/>
+    <w:bookmarkEnd w:id="0"/>
+    <w:p>
+      <w:pPr>
+        <w:rPr>
+          <w:rStyle w:val="Hyperlink"/>
+          <w:rFonts w:ascii="Times New Roman" w:hAnsi="Times New Roman" w:cs="Times New Roman"/>
+          <w:color w:val="auto"/>
+          <w:u w:val="none"/>
+        </w:rPr>
+      </w:pPr>
+      <w:r>
+        <w:rPr>
+          <w:rStyle w:val="Hyperlink"/>
+          <w:rFonts w:ascii="Times New Roman" w:hAnsi="Times New Roman" w:cs="Times New Roman"/>
+          <w:color w:val="auto"/>
+          <w:u w:val="none"/>
+        </w:rPr>
+        <w:fldChar w:fldCharType="begin"/>
+      </w:r>
+      <w:r>
+        <w:rPr>
+          <w:rStyle w:val="Hyperlink"/>
+          <w:rFonts w:ascii="Times New Roman" w:hAnsi="Times New Roman" w:cs="Times New Roman"/>
+          <w:color w:val="auto"/>
+          <w:u w:val="none"/>
+        </w:rPr>
+        <w:instrText xml:space="preserve"> HYPERLINK "</w:instrText>
+      </w:r>
+      <w:r>
+        <w:rPr>
+          <w:rStyle w:val="Hyperlink"/>
+          <w:rFonts w:ascii="Times New Roman" w:hAnsi="Times New Roman" w:cs="Times New Roman"/>
+          <w:color w:val="auto"/>
+          <w:u w:val="none"/>
+        </w:rPr>
+        <w:instrText>http://scop.berkeley.edu/sunid=16527</w:instrText>
+      </w:r>
+      <w:r>
+        <w:rPr>
+          <w:rStyle w:val="Hyperlink"/>
+          <w:rFonts w:ascii="Times New Roman" w:hAnsi="Times New Roman" w:cs="Times New Roman"/>
+          <w:color w:val="auto"/>
+          <w:u w:val="none"/>
+        </w:rPr>
+        <w:instrText xml:space="preserve">" </w:instrText>
+      </w:r>
+      <w:r>
+        <w:rPr>
+          <w:rStyle w:val="Hyperlink"/>
+          <w:rFonts w:ascii="Times New Roman" w:hAnsi="Times New Roman" w:cs="Times New Roman"/>
+          <w:color w:val="auto"/>
+          <w:u w:val="none"/>
+        </w:rPr>
+        <w:fldChar w:fldCharType="separate"/>
+      </w:r>
+      <w:r>
+        <w:rPr>
+          <w:rStyle w:val="Hyperlink"/>
+          <w:rFonts w:ascii="Times New Roman" w:hAnsi="Times New Roman" w:cs="Times New Roman"/>
+        </w:rPr>
+        <w:t>http://scop.berkeley.edu/sunid=16527</w:t>
+      </w:r>
+      <w:r>
+        <w:rPr>
+          <w:rStyle w:val="Hyperlink"/>
+          <w:rFonts w:ascii="Times New Roman" w:hAnsi="Times New Roman" w:cs="Times New Roman"/>
+          <w:color w:val="auto"/>
+          <w:u w:val="none"/>
+        </w:rPr>
+        <w:fldChar w:fldCharType="end"/>
+      </w:r>
+    </w:p>
+    <w:p>
+      <w:pPr>
+        <w:rPr>
+          <w:rStyle w:val="Hyperlink"/>
+          <w:rFonts w:ascii="Times New Roman" w:hAnsi="Times New Roman" w:cs="Times New Roman"/>
+          <w:color w:val="auto"/>
+          <w:u w:val="none"/>
+        </w:rPr>
+      </w:pPr>
     </w:p>
     <w:sectPr>
       <w:pgSz w:w="12240" w:h="15840"/>
@@ -6401,6 +8792,119 @@
     </w:lvl>
   </w:abstractNum>
   <w:abstractNum w:abstractNumId="2" w15:restartNumberingAfterBreak="0">
+    <w:nsid w:val="5A733604"/>
+    <w:multiLevelType w:val="hybridMultilevel"/>
+    <w:tmpl w:val="AC1C3578"/>
+    <w:lvl w:ilvl="0" w:tplc="BCFEF482">
+      <w:start w:val="4900"/>
+      <w:numFmt w:val="bullet"/>
+      <w:lvlText w:val="-"/>
+      <w:lvlJc w:val="left"/>
+      <w:pPr>
+        <w:ind w:left="720" w:hanging="360"/>
+      </w:pPr>
+      <w:rPr>
+        <w:rFonts w:ascii="Times New Roman" w:eastAsia="Droid Sans Fallback" w:hAnsi="Times New Roman" w:cs="Times New Roman" w:hint="default"/>
+      </w:rPr>
+    </w:lvl>
+    <w:lvl w:ilvl="1" w:tplc="10090003" w:tentative="1">
+      <w:start w:val="1"/>
+      <w:numFmt w:val="bullet"/>
+      <w:lvlText w:val="o"/>
+      <w:lvlJc w:val="left"/>
+      <w:pPr>
+        <w:ind w:left="1440" w:hanging="360"/>
+      </w:pPr>
+      <w:rPr>
+        <w:rFonts w:ascii="Courier New" w:hAnsi="Courier New" w:cs="Courier New" w:hint="default"/>
+      </w:rPr>
+    </w:lvl>
+    <w:lvl w:ilvl="2" w:tplc="10090005" w:tentative="1">
+      <w:start w:val="1"/>
+      <w:numFmt w:val="bullet"/>
+      <w:lvlText w:val=""/>
+      <w:lvlJc w:val="left"/>
+      <w:pPr>
+        <w:ind w:left="2160" w:hanging="360"/>
+      </w:pPr>
+      <w:rPr>
+        <w:rFonts w:ascii="Wingdings" w:hAnsi="Wingdings" w:hint="default"/>
+      </w:rPr>
+    </w:lvl>
+    <w:lvl w:ilvl="3" w:tplc="10090001" w:tentative="1">
+      <w:start w:val="1"/>
+      <w:numFmt w:val="bullet"/>
+      <w:lvlText w:val=""/>
+      <w:lvlJc w:val="left"/>
+      <w:pPr>
+        <w:ind w:left="2880" w:hanging="360"/>
+      </w:pPr>
+      <w:rPr>
+        <w:rFonts w:ascii="Symbol" w:hAnsi="Symbol" w:hint="default"/>
+      </w:rPr>
+    </w:lvl>
+    <w:lvl w:ilvl="4" w:tplc="10090003" w:tentative="1">
+      <w:start w:val="1"/>
+      <w:numFmt w:val="bullet"/>
+      <w:lvlText w:val="o"/>
+      <w:lvlJc w:val="left"/>
+      <w:pPr>
+        <w:ind w:left="3600" w:hanging="360"/>
+      </w:pPr>
+      <w:rPr>
+        <w:rFonts w:ascii="Courier New" w:hAnsi="Courier New" w:cs="Courier New" w:hint="default"/>
+      </w:rPr>
+    </w:lvl>
+    <w:lvl w:ilvl="5" w:tplc="10090005" w:tentative="1">
+      <w:start w:val="1"/>
+      <w:numFmt w:val="bullet"/>
+      <w:lvlText w:val=""/>
+      <w:lvlJc w:val="left"/>
+      <w:pPr>
+        <w:ind w:left="4320" w:hanging="360"/>
+      </w:pPr>
+      <w:rPr>
+        <w:rFonts w:ascii="Wingdings" w:hAnsi="Wingdings" w:hint="default"/>
+      </w:rPr>
+    </w:lvl>
+    <w:lvl w:ilvl="6" w:tplc="10090001" w:tentative="1">
+      <w:start w:val="1"/>
+      <w:numFmt w:val="bullet"/>
+      <w:lvlText w:val=""/>
+      <w:lvlJc w:val="left"/>
+      <w:pPr>
+        <w:ind w:left="5040" w:hanging="360"/>
+      </w:pPr>
+      <w:rPr>
+        <w:rFonts w:ascii="Symbol" w:hAnsi="Symbol" w:hint="default"/>
+      </w:rPr>
+    </w:lvl>
+    <w:lvl w:ilvl="7" w:tplc="10090003" w:tentative="1">
+      <w:start w:val="1"/>
+      <w:numFmt w:val="bullet"/>
+      <w:lvlText w:val="o"/>
+      <w:lvlJc w:val="left"/>
+      <w:pPr>
+        <w:ind w:left="5760" w:hanging="360"/>
+      </w:pPr>
+      <w:rPr>
+        <w:rFonts w:ascii="Courier New" w:hAnsi="Courier New" w:cs="Courier New" w:hint="default"/>
+      </w:rPr>
+    </w:lvl>
+    <w:lvl w:ilvl="8" w:tplc="10090005" w:tentative="1">
+      <w:start w:val="1"/>
+      <w:numFmt w:val="bullet"/>
+      <w:lvlText w:val=""/>
+      <w:lvlJc w:val="left"/>
+      <w:pPr>
+        <w:ind w:left="6480" w:hanging="360"/>
+      </w:pPr>
+      <w:rPr>
+        <w:rFonts w:ascii="Wingdings" w:hAnsi="Wingdings" w:hint="default"/>
+      </w:rPr>
+    </w:lvl>
+  </w:abstractNum>
+  <w:abstractNum w:abstractNumId="3" w15:restartNumberingAfterBreak="0">
     <w:nsid w:val="5B187796"/>
     <w:multiLevelType w:val="hybridMultilevel"/>
     <w:tmpl w:val="89644096"/>
@@ -6520,6 +9024,9 @@
     <w:abstractNumId w:val="1"/>
   </w:num>
   <w:num w:numId="3">
+    <w:abstractNumId w:val="3"/>
+  </w:num>
+  <w:num w:numId="4">
     <w:abstractNumId w:val="2"/>
   </w:num>
 </w:numbering>
@@ -6933,6 +9440,7 @@
   <w:style w:type="character" w:default="1" w:styleId="DefaultParagraphFont">
     <w:name w:val="Default Paragraph Font"/>
     <w:uiPriority w:val="1"/>
+    <w:semiHidden/>
     <w:unhideWhenUsed/>
   </w:style>
   <w:style w:type="table" w:default="1" w:styleId="TableNormal">
@@ -13382,11 +15890,11 @@
           <c:showPercent val="0"/>
           <c:showBubbleSize val="0"/>
         </c:dLbls>
-        <c:axId val="692417808"/>
-        <c:axId val="442596368"/>
+        <c:axId val="485799912"/>
+        <c:axId val="485799128"/>
       </c:scatterChart>
       <c:valAx>
-        <c:axId val="692417808"/>
+        <c:axId val="485799912"/>
         <c:scaling>
           <c:orientation val="minMax"/>
         </c:scaling>
@@ -13429,12 +15937,12 @@
             <a:endParaRPr lang="en-US"/>
           </a:p>
         </c:txPr>
-        <c:crossAx val="442596368"/>
+        <c:crossAx val="485799128"/>
         <c:crosses val="autoZero"/>
         <c:crossBetween val="midCat"/>
       </c:valAx>
       <c:valAx>
-        <c:axId val="442596368"/>
+        <c:axId val="485799128"/>
         <c:scaling>
           <c:orientation val="minMax"/>
         </c:scaling>
@@ -13477,7 +15985,7 @@
             <a:endParaRPr lang="en-US"/>
           </a:p>
         </c:txPr>
-        <c:crossAx val="692417808"/>
+        <c:crossAx val="485799912"/>
         <c:crosses val="autoZero"/>
         <c:crossBetween val="midCat"/>
       </c:valAx>

</xml_diff>